<commit_message>
Algunas correciones e incide agregado
</commit_message>
<xml_diff>
--- a/Espacio, Vida & Música - Entrega 1.docx
+++ b/Espacio, Vida & Música - Entrega 1.docx
@@ -331,7 +331,7 @@
     </w:p>
     <w:p>
       <w:pPr>
-        <w:pStyle w:val="Ttulo1"/>
+        <w:pStyle w:val="Heading1"/>
         <w:pBdr>
           <w:bottom w:val="single" w:sz="4" w:space="1" w:color="auto"/>
         </w:pBdr>
@@ -356,7 +356,7 @@
     </w:p>
     <w:tbl>
       <w:tblPr>
-        <w:tblStyle w:val="Tablaconcuadrcula"/>
+        <w:tblStyle w:val="TableGrid"/>
         <w:tblW w:w="8959" w:type="dxa"/>
         <w:tblLook w:val="04A0" w:firstRow="1" w:lastRow="0" w:firstColumn="1" w:lastColumn="0" w:noHBand="0" w:noVBand="1"/>
       </w:tblPr>
@@ -702,30 +702,319 @@
     </w:p>
     <w:p>
       <w:pPr>
-        <w:pStyle w:val="Ttulo2"/>
+        <w:pStyle w:val="Heading2"/>
+        <w:rPr>
+          <w:noProof/>
+          <w:sz w:val="28"/>
+          <w:szCs w:val="28"/>
+        </w:rPr>
+      </w:pPr>
+      <w:r>
         <w:rPr>
           <w:rFonts w:asciiTheme="minorHAnsi" w:eastAsia="Liberation Serif" w:hAnsiTheme="minorHAnsi" w:cstheme="minorHAnsi"/>
-        </w:rPr>
-      </w:pPr>
-      <w:proofErr w:type="spellStart"/>
+          <w:sz w:val="28"/>
+          <w:szCs w:val="28"/>
+        </w:rPr>
+        <w:lastRenderedPageBreak/>
+        <w:t>Índice</w:t>
+      </w:r>
       <w:r>
         <w:rPr>
           <w:rFonts w:asciiTheme="minorHAnsi" w:eastAsia="Liberation Serif" w:hAnsiTheme="minorHAnsi" w:cstheme="minorHAnsi"/>
+          <w:sz w:val="28"/>
+          <w:szCs w:val="28"/>
+        </w:rPr>
+        <w:fldChar w:fldCharType="begin"/>
+      </w:r>
+      <w:r>
+        <w:rPr>
+          <w:rFonts w:asciiTheme="minorHAnsi" w:eastAsia="Liberation Serif" w:hAnsiTheme="minorHAnsi" w:cstheme="minorHAnsi"/>
+          <w:sz w:val="28"/>
+          <w:szCs w:val="28"/>
+        </w:rPr>
+        <w:instrText xml:space="preserve"> INDEX \e "</w:instrText>
+      </w:r>
+      <w:r>
+        <w:rPr>
+          <w:rFonts w:asciiTheme="minorHAnsi" w:eastAsia="Liberation Serif" w:hAnsiTheme="minorHAnsi" w:cstheme="minorHAnsi"/>
+          <w:sz w:val="28"/>
+          <w:szCs w:val="28"/>
+        </w:rPr>
+        <w:tab/>
+        <w:instrText xml:space="preserve">" \c "1" \z "3082" </w:instrText>
+      </w:r>
+      <w:r>
+        <w:rPr>
+          <w:rFonts w:asciiTheme="minorHAnsi" w:eastAsia="Liberation Serif" w:hAnsiTheme="minorHAnsi" w:cstheme="minorHAnsi"/>
+          <w:sz w:val="28"/>
+          <w:szCs w:val="28"/>
+        </w:rPr>
+        <w:fldChar w:fldCharType="separate"/>
+      </w:r>
+    </w:p>
+    <w:p>
+      <w:pPr>
+        <w:pStyle w:val="Heading2"/>
+        <w:rPr>
+          <w:rFonts w:asciiTheme="minorHAnsi" w:eastAsia="Liberation Serif" w:hAnsiTheme="minorHAnsi" w:cstheme="minorHAnsi"/>
+          <w:noProof/>
+          <w:sz w:val="28"/>
+          <w:szCs w:val="28"/>
+        </w:rPr>
+      </w:pPr>
+    </w:p>
+    <w:p>
+      <w:pPr>
+        <w:rPr>
+          <w:sz w:val="28"/>
+          <w:szCs w:val="28"/>
+        </w:rPr>
+        <w:sectPr>
+          <w:headerReference w:type="default" r:id="rId9"/>
+          <w:type w:val="continuous"/>
+          <w:pgSz w:w="11906" w:h="16838"/>
+          <w:pgMar w:top="1417" w:right="1701" w:bottom="1417" w:left="1701" w:header="708" w:footer="708" w:gutter="0"/>
+          <w:cols w:space="708"/>
+          <w:titlePg/>
+          <w:docGrid w:linePitch="360"/>
+        </w:sectPr>
+      </w:pPr>
+    </w:p>
+    <w:p>
+      <w:pPr>
+        <w:pStyle w:val="Index1"/>
+        <w:tabs>
+          <w:tab w:val="right" w:leader="dot" w:pos="8494"/>
+        </w:tabs>
+        <w:rPr>
+          <w:noProof/>
+          <w:sz w:val="24"/>
+          <w:szCs w:val="24"/>
+        </w:rPr>
+      </w:pPr>
+      <w:r>
+        <w:rPr>
+          <w:rFonts w:eastAsia="Liberation Serif" w:cstheme="minorHAnsi"/>
+          <w:noProof/>
+          <w:sz w:val="24"/>
+          <w:szCs w:val="24"/>
         </w:rPr>
         <w:lastRenderedPageBreak/>
-        <w:t>Indice</w:t>
-      </w:r>
-      <w:proofErr w:type="spellEnd"/>
-      <w:r>
+        <w:t>1 - Introducción</w:t>
+      </w:r>
+      <w:r>
+        <w:rPr>
+          <w:noProof/>
+          <w:sz w:val="24"/>
+          <w:szCs w:val="24"/>
+        </w:rPr>
+        <w:tab/>
+        <w:t>4</w:t>
+      </w:r>
+    </w:p>
+    <w:p/>
+    <w:p>
+      <w:pPr>
+        <w:pStyle w:val="Index2"/>
+        <w:tabs>
+          <w:tab w:val="right" w:leader="dot" w:pos="8494"/>
+        </w:tabs>
+        <w:rPr>
+          <w:noProof/>
+          <w:sz w:val="24"/>
+          <w:szCs w:val="24"/>
+        </w:rPr>
+      </w:pPr>
+      <w:r>
+        <w:rPr>
+          <w:noProof/>
+          <w:sz w:val="24"/>
+          <w:szCs w:val="24"/>
+        </w:rPr>
+        <w:t>Actas</w:t>
+      </w:r>
+      <w:r>
+        <w:rPr>
+          <w:noProof/>
+          <w:sz w:val="24"/>
+          <w:szCs w:val="24"/>
+        </w:rPr>
+        <w:tab/>
+        <w:t>5</w:t>
+      </w:r>
+    </w:p>
+    <w:p/>
+    <w:p>
+      <w:pPr>
+        <w:pStyle w:val="Index1"/>
+        <w:tabs>
+          <w:tab w:val="right" w:leader="dot" w:pos="8494"/>
+        </w:tabs>
+        <w:rPr>
+          <w:noProof/>
+          <w:sz w:val="24"/>
+          <w:szCs w:val="24"/>
+        </w:rPr>
+      </w:pPr>
+      <w:r>
+        <w:rPr>
+          <w:rFonts w:cstheme="minorHAnsi"/>
+          <w:noProof/>
+          <w:sz w:val="24"/>
+          <w:szCs w:val="24"/>
+        </w:rPr>
+        <w:t>2 – Glosario</w:t>
+      </w:r>
+      <w:r>
+        <w:rPr>
+          <w:noProof/>
+          <w:sz w:val="24"/>
+          <w:szCs w:val="24"/>
+        </w:rPr>
+        <w:tab/>
+        <w:t>6</w:t>
+      </w:r>
+    </w:p>
+    <w:p/>
+    <w:p>
+      <w:pPr>
+        <w:pStyle w:val="Index1"/>
+        <w:tabs>
+          <w:tab w:val="right" w:leader="dot" w:pos="8494"/>
+        </w:tabs>
+        <w:rPr>
+          <w:noProof/>
+          <w:sz w:val="24"/>
+          <w:szCs w:val="24"/>
+        </w:rPr>
+      </w:pPr>
+      <w:r>
+        <w:rPr>
+          <w:rFonts w:cstheme="minorHAnsi"/>
+          <w:noProof/>
+          <w:sz w:val="24"/>
+          <w:szCs w:val="24"/>
+        </w:rPr>
+        <w:t>3 – Modelo de negocio</w:t>
+      </w:r>
+      <w:r>
+        <w:rPr>
+          <w:noProof/>
+          <w:sz w:val="24"/>
+          <w:szCs w:val="24"/>
+        </w:rPr>
+        <w:tab/>
+        <w:t>8</w:t>
+      </w:r>
+    </w:p>
+    <w:p/>
+    <w:p>
+      <w:pPr>
+        <w:pStyle w:val="Index1"/>
+        <w:tabs>
+          <w:tab w:val="right" w:leader="dot" w:pos="8494"/>
+        </w:tabs>
+        <w:rPr>
+          <w:noProof/>
+          <w:sz w:val="24"/>
+          <w:szCs w:val="24"/>
+        </w:rPr>
+      </w:pPr>
+      <w:r>
+        <w:rPr>
+          <w:rFonts w:cstheme="minorHAnsi"/>
+          <w:noProof/>
+          <w:sz w:val="24"/>
+          <w:szCs w:val="24"/>
+        </w:rPr>
+        <w:t>4 – Visión general del sistema</w:t>
+      </w:r>
+      <w:r>
+        <w:rPr>
+          <w:noProof/>
+          <w:sz w:val="24"/>
+          <w:szCs w:val="24"/>
+        </w:rPr>
+        <w:tab/>
+        <w:t>10</w:t>
+      </w:r>
+    </w:p>
+    <w:p/>
+    <w:p>
+      <w:pPr>
+        <w:pStyle w:val="Index1"/>
+        <w:tabs>
+          <w:tab w:val="right" w:leader="dot" w:pos="8494"/>
+        </w:tabs>
+        <w:rPr>
+          <w:noProof/>
+          <w:sz w:val="24"/>
+          <w:szCs w:val="24"/>
+        </w:rPr>
+      </w:pPr>
+      <w:r>
+        <w:rPr>
+          <w:noProof/>
+          <w:sz w:val="24"/>
+          <w:szCs w:val="24"/>
+        </w:rPr>
+        <w:t>Anexo</w:t>
+      </w:r>
+      <w:r>
+        <w:rPr>
+          <w:noProof/>
+          <w:sz w:val="24"/>
+          <w:szCs w:val="24"/>
+        </w:rPr>
+        <w:tab/>
+        <w:t>11</w:t>
+      </w:r>
+    </w:p>
+    <w:p>
+      <w:pPr>
+        <w:pStyle w:val="Heading2"/>
         <w:rPr>
           <w:rFonts w:asciiTheme="minorHAnsi" w:eastAsia="Liberation Serif" w:hAnsiTheme="minorHAnsi" w:cstheme="minorHAnsi"/>
+          <w:noProof/>
+          <w:sz w:val="28"/>
+          <w:szCs w:val="28"/>
+        </w:rPr>
+        <w:sectPr>
+          <w:type w:val="continuous"/>
+          <w:pgSz w:w="11906" w:h="16838"/>
+          <w:pgMar w:top="1417" w:right="1701" w:bottom="1417" w:left="1701" w:header="708" w:footer="708" w:gutter="0"/>
+          <w:cols w:space="720"/>
+          <w:titlePg/>
+          <w:docGrid w:linePitch="360"/>
+        </w:sectPr>
+      </w:pPr>
+    </w:p>
+    <w:p>
+      <w:pPr>
+        <w:pStyle w:val="Heading2"/>
+        <w:rPr>
+          <w:rFonts w:asciiTheme="minorHAnsi" w:eastAsia="Liberation Serif" w:hAnsiTheme="minorHAnsi" w:cstheme="minorHAnsi"/>
+        </w:rPr>
+      </w:pPr>
+      <w:r>
+        <w:rPr>
+          <w:rFonts w:asciiTheme="minorHAnsi" w:eastAsia="Liberation Serif" w:hAnsiTheme="minorHAnsi" w:cstheme="minorHAnsi"/>
+          <w:sz w:val="28"/>
+          <w:szCs w:val="28"/>
+        </w:rPr>
+        <w:lastRenderedPageBreak/>
+        <w:fldChar w:fldCharType="end"/>
+      </w:r>
+      <w:r>
+        <w:rPr>
+          <w:rFonts w:asciiTheme="minorHAnsi" w:eastAsia="Liberation Serif" w:hAnsiTheme="minorHAnsi" w:cstheme="minorHAnsi"/>
         </w:rPr>
         <w:br w:type="page"/>
       </w:r>
     </w:p>
     <w:p>
       <w:pPr>
-        <w:pStyle w:val="Ttulo1"/>
+        <w:pStyle w:val="Heading1"/>
         <w:pBdr>
           <w:bottom w:val="single" w:sz="4" w:space="1" w:color="auto"/>
         </w:pBdr>
@@ -740,6 +1029,30 @@
         <w:lastRenderedPageBreak/>
         <w:t>1 - Introducción</w:t>
       </w:r>
+      <w:r>
+        <w:rPr>
+          <w:rFonts w:asciiTheme="minorHAnsi" w:eastAsia="Liberation Serif" w:hAnsiTheme="minorHAnsi" w:cstheme="minorHAnsi"/>
+        </w:rPr>
+        <w:fldChar w:fldCharType="begin"/>
+      </w:r>
+      <w:r>
+        <w:instrText xml:space="preserve"> XE "</w:instrText>
+      </w:r>
+      <w:r>
+        <w:rPr>
+          <w:rFonts w:asciiTheme="minorHAnsi" w:eastAsia="Liberation Serif" w:hAnsiTheme="minorHAnsi" w:cstheme="minorHAnsi"/>
+        </w:rPr>
+        <w:instrText>1 - Introducción</w:instrText>
+      </w:r>
+      <w:r>
+        <w:instrText xml:space="preserve">" </w:instrText>
+      </w:r>
+      <w:r>
+        <w:rPr>
+          <w:rFonts w:asciiTheme="minorHAnsi" w:eastAsia="Liberation Serif" w:hAnsiTheme="minorHAnsi" w:cstheme="minorHAnsi"/>
+        </w:rPr>
+        <w:fldChar w:fldCharType="end"/>
+      </w:r>
     </w:p>
     <w:p>
       <w:pPr>
@@ -758,15 +1071,15 @@
         <w:jc w:val="both"/>
         <w:rPr>
           <w:rFonts w:eastAsia="Liberation Serif" w:cstheme="minorHAnsi"/>
-          <w:sz w:val="28"/>
-          <w:szCs w:val="28"/>
+          <w:sz w:val="24"/>
+          <w:szCs w:val="24"/>
         </w:rPr>
       </w:pPr>
       <w:r>
         <w:rPr>
           <w:rFonts w:eastAsia="Liberation Serif" w:cstheme="minorHAnsi"/>
-          <w:sz w:val="28"/>
-          <w:szCs w:val="28"/>
+          <w:sz w:val="24"/>
+          <w:szCs w:val="24"/>
         </w:rPr>
         <w:t xml:space="preserve">Nuestro sistema de información va destinado a dar solución a las necesidades del proyecto “Espacio, Vida &amp; Música” (EVM en adelante). Este es un proyecto que está bajo la cobertura de la “Fundación Pasión y Compromiso” y su objetivo final es trabajar aspectos tan importantes para el desarrollo de un niño como son la comunicación, el respeto, la tolerancia o la generosidad, entre otros. Además promueve una mejor conexión entre padres, hijos y profesores. </w:t>
       </w:r>
@@ -778,8 +1091,8 @@
         <w:jc w:val="both"/>
         <w:rPr>
           <w:rFonts w:eastAsia="Liberation Serif" w:cstheme="minorHAnsi"/>
-          <w:sz w:val="28"/>
-          <w:szCs w:val="28"/>
+          <w:sz w:val="24"/>
+          <w:szCs w:val="24"/>
         </w:rPr>
       </w:pPr>
     </w:p>
@@ -790,17 +1103,51 @@
         <w:jc w:val="both"/>
         <w:rPr>
           <w:rFonts w:eastAsia="Liberation Serif" w:cstheme="minorHAnsi"/>
-          <w:sz w:val="28"/>
-          <w:szCs w:val="28"/>
+          <w:sz w:val="24"/>
+          <w:szCs w:val="24"/>
         </w:rPr>
       </w:pPr>
       <w:r>
         <w:rPr>
           <w:rFonts w:eastAsia="Liberation Serif" w:cstheme="minorHAnsi"/>
-          <w:sz w:val="28"/>
-          <w:szCs w:val="28"/>
-        </w:rPr>
-        <w:t xml:space="preserve">EVM es en definitiva una escuela de música donde los niños tienen la oportunidad de conocer el mundo de los instrumentos mientras desarrollan sus capacidades y aptitudes sociales. El enfoque es cooperativo, y nunca competitivo, de forma que todos los alumnos puedan avanzar a su propio ritmo con la ayuda de los demás. </w:t>
+          <w:sz w:val="24"/>
+          <w:szCs w:val="24"/>
+        </w:rPr>
+        <w:t>EVM es en definitiva una escuela de música</w:t>
+      </w:r>
+      <w:r>
+        <w:rPr>
+          <w:rFonts w:eastAsia="Liberation Serif" w:cstheme="minorHAnsi"/>
+          <w:sz w:val="24"/>
+          <w:szCs w:val="24"/>
+        </w:rPr>
+        <w:t xml:space="preserve">, situada en la Iglesia Evangelista de la calle </w:t>
+      </w:r>
+      <w:proofErr w:type="spellStart"/>
+      <w:r>
+        <w:rPr>
+          <w:rFonts w:eastAsia="Liberation Serif" w:cstheme="minorHAnsi"/>
+          <w:sz w:val="24"/>
+          <w:szCs w:val="24"/>
+        </w:rPr>
+        <w:t>Casiodoro</w:t>
+      </w:r>
+      <w:proofErr w:type="spellEnd"/>
+      <w:r>
+        <w:rPr>
+          <w:rFonts w:eastAsia="Liberation Serif" w:cstheme="minorHAnsi"/>
+          <w:sz w:val="24"/>
+          <w:szCs w:val="24"/>
+        </w:rPr>
+        <w:t xml:space="preserve"> de Reina,</w:t>
+      </w:r>
+      <w:r>
+        <w:rPr>
+          <w:rFonts w:eastAsia="Liberation Serif" w:cstheme="minorHAnsi"/>
+          <w:sz w:val="24"/>
+          <w:szCs w:val="24"/>
+        </w:rPr>
+        <w:t xml:space="preserve"> donde los niños tienen la oportunidad de conocer el mundo de los instrumentos mientras desarrollan sus capacidades y aptitudes sociales. El enfoque es cooperativo, y nunca competitivo, de forma que todos los alumnos puedan avanzar a su propio ritmo con la ayuda de los demás. </w:t>
       </w:r>
     </w:p>
     <w:p>
@@ -810,8 +1157,8 @@
         <w:jc w:val="both"/>
         <w:rPr>
           <w:rFonts w:eastAsia="Liberation Serif" w:cstheme="minorHAnsi"/>
-          <w:sz w:val="28"/>
-          <w:szCs w:val="28"/>
+          <w:sz w:val="24"/>
+          <w:szCs w:val="24"/>
         </w:rPr>
       </w:pPr>
     </w:p>
@@ -822,15 +1169,15 @@
         <w:jc w:val="both"/>
         <w:rPr>
           <w:rFonts w:eastAsia="Liberation Serif" w:cstheme="minorHAnsi"/>
-          <w:sz w:val="28"/>
-          <w:szCs w:val="28"/>
+          <w:sz w:val="24"/>
+          <w:szCs w:val="24"/>
         </w:rPr>
       </w:pPr>
       <w:r>
         <w:rPr>
           <w:rFonts w:eastAsia="Liberation Serif" w:cstheme="minorHAnsi"/>
-          <w:sz w:val="28"/>
-          <w:szCs w:val="28"/>
+          <w:sz w:val="24"/>
+          <w:szCs w:val="24"/>
         </w:rPr>
         <w:t>Para tener éxito en el camino, EVM recalca la importancia de que la familia se involucre en el aprendizaje del alumno. Entre todas las responsabilidades que se le pide a la familia, podemos destacar la práctica diaria con el niño y la presencia obligatoria del padre en algunas de las materias que el alumno aprende en la sede, para alumnos de 3 a 11 años.</w:t>
       </w:r>
@@ -842,8 +1189,8 @@
         <w:jc w:val="both"/>
         <w:rPr>
           <w:rFonts w:eastAsia="Liberation Serif" w:cstheme="minorHAnsi"/>
-          <w:sz w:val="28"/>
-          <w:szCs w:val="28"/>
+          <w:sz w:val="24"/>
+          <w:szCs w:val="24"/>
         </w:rPr>
       </w:pPr>
     </w:p>
@@ -854,15 +1201,15 @@
         <w:jc w:val="both"/>
         <w:rPr>
           <w:rFonts w:eastAsia="Liberation Serif" w:cstheme="minorHAnsi"/>
-          <w:sz w:val="28"/>
-          <w:szCs w:val="28"/>
+          <w:sz w:val="24"/>
+          <w:szCs w:val="24"/>
         </w:rPr>
       </w:pPr>
       <w:r>
         <w:rPr>
           <w:rFonts w:eastAsia="Liberation Serif" w:cstheme="minorHAnsi"/>
-          <w:sz w:val="28"/>
-          <w:szCs w:val="28"/>
+          <w:sz w:val="24"/>
+          <w:szCs w:val="24"/>
         </w:rPr>
         <w:t>Por otra parte, EVM está subvencionado por la fundación, de forma que el alumno solo tiene que pagar aproximadamente un 20% del coste total y en caso de no poder adquirir el instrumento que necesite, se le prestará uno. Además, cada caso se especial se estudia personalmente, pudiendo reducir aún más las tasas.</w:t>
       </w:r>
@@ -874,8 +1221,8 @@
         <w:jc w:val="both"/>
         <w:rPr>
           <w:rFonts w:eastAsia="Liberation Serif" w:cstheme="minorHAnsi"/>
-          <w:sz w:val="28"/>
-          <w:szCs w:val="28"/>
+          <w:sz w:val="24"/>
+          <w:szCs w:val="24"/>
         </w:rPr>
       </w:pPr>
     </w:p>
@@ -886,33 +1233,33 @@
         <w:jc w:val="both"/>
         <w:rPr>
           <w:rFonts w:eastAsia="Liberation Serif" w:cstheme="minorHAnsi"/>
-          <w:sz w:val="28"/>
-          <w:szCs w:val="28"/>
+          <w:sz w:val="24"/>
+          <w:szCs w:val="24"/>
         </w:rPr>
       </w:pPr>
       <w:r>
         <w:rPr>
           <w:rFonts w:eastAsia="Liberation Serif" w:cstheme="minorHAnsi"/>
-          <w:sz w:val="28"/>
-          <w:szCs w:val="28"/>
+          <w:sz w:val="24"/>
+          <w:szCs w:val="24"/>
         </w:rPr>
         <w:t>El equipo que hace posible esto consta de un director académico, dos secretarios y once profesores que trabajan para más de 90 alumnos actualmente. El principal problema que tienen ahora mismo es que la administración puede llegar a ser un poco ca</w:t>
       </w:r>
       <w:r>
         <w:rPr>
           <w:rFonts w:eastAsia="Liberation Serif" w:cstheme="minorHAnsi"/>
-          <w:sz w:val="28"/>
-          <w:szCs w:val="28"/>
+          <w:sz w:val="24"/>
+          <w:szCs w:val="24"/>
         </w:rPr>
         <w:t xml:space="preserve">ótica. Aunque tienen </w:t>
       </w:r>
-      <w:hyperlink r:id="rId9" w:history="1">
+      <w:hyperlink r:id="rId10" w:history="1">
         <w:r>
           <w:rPr>
-            <w:rStyle w:val="Hipervnculo"/>
+            <w:rStyle w:val="Hyperlink"/>
             <w:rFonts w:eastAsia="Liberation Serif" w:cstheme="minorHAnsi"/>
-            <w:sz w:val="28"/>
-            <w:szCs w:val="28"/>
+            <w:sz w:val="24"/>
+            <w:szCs w:val="24"/>
           </w:rPr>
           <w:t>página web</w:t>
         </w:r>
@@ -920,36 +1267,34 @@
       <w:r>
         <w:rPr>
           <w:rFonts w:eastAsia="Liberation Serif" w:cstheme="minorHAnsi"/>
-          <w:sz w:val="28"/>
-          <w:szCs w:val="28"/>
+          <w:sz w:val="24"/>
+          <w:szCs w:val="24"/>
         </w:rPr>
         <w:t>,</w:t>
       </w:r>
       <w:r>
         <w:rPr>
           <w:rFonts w:eastAsia="Liberation Serif" w:cstheme="minorHAnsi"/>
-          <w:sz w:val="28"/>
-          <w:szCs w:val="28"/>
+          <w:sz w:val="24"/>
+          <w:szCs w:val="24"/>
         </w:rPr>
         <w:t xml:space="preserve"> es solo a nivel informativo y carecen de más medios que hojas de papel y un archivo de hoja de cálculos tipo </w:t>
       </w:r>
-      <w:proofErr w:type="spellStart"/>
       <w:r>
         <w:rPr>
           <w:rFonts w:eastAsia="Liberation Serif" w:cstheme="minorHAnsi"/>
-          <w:sz w:val="28"/>
-          <w:szCs w:val="28"/>
-        </w:rPr>
-        <w:t>excel</w:t>
-      </w:r>
-      <w:proofErr w:type="spellEnd"/>
+          <w:sz w:val="24"/>
+          <w:szCs w:val="24"/>
+        </w:rPr>
+        <w:t>E</w:t>
+      </w:r>
       <w:r>
         <w:rPr>
           <w:rFonts w:eastAsia="Liberation Serif" w:cstheme="minorHAnsi"/>
-          <w:sz w:val="28"/>
-          <w:szCs w:val="28"/>
-        </w:rPr>
-        <w:t xml:space="preserve"> para llevar el registro de los alumnos y la contabilidad.</w:t>
+          <w:sz w:val="24"/>
+          <w:szCs w:val="24"/>
+        </w:rPr>
+        <w:t>xcel para llevar el registro de los alumnos y la contabilidad.</w:t>
       </w:r>
     </w:p>
     <w:p>
@@ -959,8 +1304,8 @@
         <w:jc w:val="both"/>
         <w:rPr>
           <w:rFonts w:eastAsia="Liberation Serif" w:cstheme="minorHAnsi"/>
-          <w:sz w:val="28"/>
-          <w:szCs w:val="28"/>
+          <w:sz w:val="24"/>
+          <w:szCs w:val="24"/>
         </w:rPr>
       </w:pPr>
     </w:p>
@@ -978,10 +1323,26 @@
       <w:r>
         <w:rPr>
           <w:rFonts w:eastAsia="Liberation Serif" w:cstheme="minorHAnsi"/>
-          <w:sz w:val="28"/>
-          <w:szCs w:val="28"/>
-        </w:rPr>
-        <w:t>En cuanto nos pusimos en contacto con ellos se mostraron muy agradecidos y sus expectativas son mejorar el sistema administrativo con nuestra ayuda, dedicándonos todo el tiempo que creamos necesario en reuniones para aclarar los requisitos del sistema.</w:t>
+          <w:sz w:val="24"/>
+          <w:szCs w:val="24"/>
+        </w:rPr>
+        <w:t xml:space="preserve">En cuanto nos pusimos en contacto con ellos se mostraron muy agradecidos y sus expectativas son </w:t>
+      </w:r>
+      <w:r>
+        <w:rPr>
+          <w:rFonts w:eastAsia="Liberation Serif" w:cstheme="minorHAnsi"/>
+          <w:sz w:val="24"/>
+          <w:szCs w:val="24"/>
+        </w:rPr>
+        <w:t xml:space="preserve">agilizar el sistema administrativo </w:t>
+      </w:r>
+      <w:r>
+        <w:rPr>
+          <w:rFonts w:eastAsia="Liberation Serif" w:cstheme="minorHAnsi"/>
+          <w:sz w:val="24"/>
+          <w:szCs w:val="24"/>
+        </w:rPr>
+        <w:t>con nuestra ayuda, dedicándonos todo el tiempo que creamos necesario en reuniones para aclarar los requisitos del sistema.</w:t>
       </w:r>
       <w:r>
         <w:rPr>
@@ -997,25 +1358,86 @@
     </w:p>
     <w:p>
       <w:pPr>
-        <w:pStyle w:val="Ttulo3"/>
-      </w:pPr>
-      <w:r>
+        <w:pStyle w:val="Heading3"/>
+        <w:rPr>
+          <w:sz w:val="26"/>
+          <w:szCs w:val="26"/>
+        </w:rPr>
+      </w:pPr>
+      <w:r>
+        <w:rPr>
+          <w:sz w:val="26"/>
+          <w:szCs w:val="26"/>
+        </w:rPr>
         <w:lastRenderedPageBreak/>
         <w:t>Acta 1</w:t>
       </w:r>
+      <w:r>
+        <w:rPr>
+          <w:sz w:val="26"/>
+          <w:szCs w:val="26"/>
+        </w:rPr>
+        <w:fldChar w:fldCharType="begin"/>
+      </w:r>
+      <w:r>
+        <w:rPr>
+          <w:sz w:val="26"/>
+          <w:szCs w:val="26"/>
+        </w:rPr>
+        <w:instrText xml:space="preserve"> XE "</w:instrText>
+      </w:r>
+      <w:r>
+        <w:rPr>
+          <w:rFonts w:asciiTheme="minorHAnsi" w:eastAsia="Liberation Serif" w:hAnsiTheme="minorHAnsi" w:cstheme="minorHAnsi"/>
+          <w:sz w:val="26"/>
+          <w:szCs w:val="26"/>
+        </w:rPr>
+        <w:instrText xml:space="preserve">1 - </w:instrText>
+      </w:r>
+      <w:proofErr w:type="spellStart"/>
+      <w:r>
+        <w:rPr>
+          <w:rFonts w:asciiTheme="minorHAnsi" w:eastAsia="Liberation Serif" w:hAnsiTheme="minorHAnsi" w:cstheme="minorHAnsi"/>
+          <w:sz w:val="26"/>
+          <w:szCs w:val="26"/>
+        </w:rPr>
+        <w:instrText>Introducción</w:instrText>
+      </w:r>
+      <w:r>
+        <w:rPr>
+          <w:sz w:val="26"/>
+          <w:szCs w:val="26"/>
+        </w:rPr>
+        <w:instrText>:Actas</w:instrText>
+      </w:r>
+      <w:proofErr w:type="spellEnd"/>
+      <w:r>
+        <w:rPr>
+          <w:sz w:val="26"/>
+          <w:szCs w:val="26"/>
+        </w:rPr>
+        <w:instrText xml:space="preserve">" </w:instrText>
+      </w:r>
+      <w:r>
+        <w:rPr>
+          <w:sz w:val="26"/>
+          <w:szCs w:val="26"/>
+        </w:rPr>
+        <w:fldChar w:fldCharType="end"/>
+      </w:r>
     </w:p>
     <w:p>
       <w:pPr>
         <w:spacing w:after="0" w:line="240" w:lineRule="auto"/>
         <w:rPr>
-          <w:sz w:val="28"/>
-          <w:szCs w:val="28"/>
-        </w:rPr>
-      </w:pPr>
-      <w:r>
-        <w:rPr>
-          <w:sz w:val="28"/>
-          <w:szCs w:val="28"/>
+          <w:sz w:val="24"/>
+          <w:szCs w:val="24"/>
+        </w:rPr>
+      </w:pPr>
+      <w:r>
+        <w:rPr>
+          <w:sz w:val="24"/>
+          <w:szCs w:val="24"/>
         </w:rPr>
         <w:t>Temas a tratar</w:t>
       </w:r>
@@ -1030,14 +1452,14 @@
         <w:suppressAutoHyphens/>
         <w:spacing w:after="0" w:line="240" w:lineRule="auto"/>
         <w:rPr>
-          <w:sz w:val="28"/>
-          <w:szCs w:val="28"/>
-        </w:rPr>
-      </w:pPr>
-      <w:r>
-        <w:rPr>
-          <w:sz w:val="28"/>
-          <w:szCs w:val="28"/>
+          <w:sz w:val="24"/>
+          <w:szCs w:val="24"/>
+        </w:rPr>
+      </w:pPr>
+      <w:r>
+        <w:rPr>
+          <w:sz w:val="24"/>
+          <w:szCs w:val="24"/>
         </w:rPr>
         <w:t>Presentación del proyecto a realizar al director de la escuela</w:t>
       </w:r>
@@ -1052,14 +1474,14 @@
         <w:suppressAutoHyphens/>
         <w:spacing w:after="0" w:line="240" w:lineRule="auto"/>
         <w:rPr>
-          <w:sz w:val="28"/>
-          <w:szCs w:val="28"/>
-        </w:rPr>
-      </w:pPr>
-      <w:r>
-        <w:rPr>
-          <w:sz w:val="28"/>
-          <w:szCs w:val="28"/>
+          <w:sz w:val="24"/>
+          <w:szCs w:val="24"/>
+        </w:rPr>
+      </w:pPr>
+      <w:r>
+        <w:rPr>
+          <w:sz w:val="24"/>
+          <w:szCs w:val="24"/>
         </w:rPr>
         <w:t>Entrevista acerca del funcionamiento general de la escuela</w:t>
       </w:r>
@@ -1070,8 +1492,8 @@
         <w:suppressAutoHyphens/>
         <w:spacing w:after="0" w:line="240" w:lineRule="auto"/>
         <w:rPr>
-          <w:sz w:val="28"/>
-          <w:szCs w:val="28"/>
+          <w:sz w:val="24"/>
+          <w:szCs w:val="24"/>
         </w:rPr>
       </w:pPr>
     </w:p>
@@ -1079,35 +1501,35 @@
       <w:pPr>
         <w:spacing w:after="0" w:line="240" w:lineRule="auto"/>
         <w:rPr>
-          <w:sz w:val="28"/>
-          <w:szCs w:val="28"/>
-        </w:rPr>
-      </w:pPr>
-      <w:r>
-        <w:rPr>
-          <w:sz w:val="28"/>
-          <w:szCs w:val="28"/>
+          <w:sz w:val="24"/>
+          <w:szCs w:val="24"/>
+        </w:rPr>
+      </w:pPr>
+      <w:r>
+        <w:rPr>
+          <w:sz w:val="24"/>
+          <w:szCs w:val="24"/>
         </w:rPr>
         <w:t>Conclusiones</w:t>
       </w:r>
     </w:p>
     <w:p>
       <w:pPr>
-        <w:pStyle w:val="Prrafodelista"/>
+        <w:pStyle w:val="ListParagraph"/>
         <w:numPr>
           <w:ilvl w:val="0"/>
           <w:numId w:val="9"/>
         </w:numPr>
         <w:spacing w:after="0" w:line="240" w:lineRule="auto"/>
         <w:rPr>
-          <w:sz w:val="28"/>
-          <w:szCs w:val="28"/>
-        </w:rPr>
-      </w:pPr>
-      <w:r>
-        <w:rPr>
-          <w:sz w:val="28"/>
-          <w:szCs w:val="28"/>
+          <w:sz w:val="24"/>
+          <w:szCs w:val="24"/>
+        </w:rPr>
+      </w:pPr>
+      <w:r>
+        <w:rPr>
+          <w:sz w:val="24"/>
+          <w:szCs w:val="24"/>
         </w:rPr>
         <w:t>Conseguimos información general sobre la filosofía y proceso de registro de la escuela.</w:t>
       </w:r>
@@ -1122,35 +1544,43 @@
         <w:suppressAutoHyphens/>
         <w:spacing w:after="0" w:line="240" w:lineRule="auto"/>
         <w:rPr>
+          <w:sz w:val="24"/>
+          <w:szCs w:val="24"/>
+        </w:rPr>
+      </w:pPr>
+      <w:r>
+        <w:rPr>
+          <w:sz w:val="24"/>
+          <w:szCs w:val="24"/>
+        </w:rPr>
+        <w:t>Necesitamos otra entrevista con la secretaria para obtener información concreta sobre el registro de los alumnos.</w:t>
+      </w:r>
+    </w:p>
+    <w:p>
+      <w:pPr>
+        <w:spacing w:after="0" w:line="240" w:lineRule="auto"/>
+        <w:rPr>
           <w:sz w:val="28"/>
           <w:szCs w:val="28"/>
         </w:rPr>
       </w:pPr>
-      <w:r>
-        <w:rPr>
-          <w:sz w:val="28"/>
-          <w:szCs w:val="28"/>
-        </w:rPr>
-        <w:t>Necesitamos otra entrevista con la secretaria para obtener información concreta sobre el registro de los alumnos.</w:t>
-      </w:r>
-    </w:p>
-    <w:p>
-      <w:pPr>
-        <w:spacing w:after="0" w:line="240" w:lineRule="auto"/>
-        <w:rPr>
-          <w:sz w:val="28"/>
-          <w:szCs w:val="28"/>
-        </w:rPr>
-      </w:pPr>
       <w:bookmarkStart w:id="0" w:name="__DdeLink__18_826484530"/>
       <w:bookmarkEnd w:id="0"/>
     </w:p>
     <w:p>
       <w:pPr>
-        <w:pStyle w:val="Ttulo3"/>
+        <w:pStyle w:val="Heading3"/>
         <w:spacing w:before="0" w:line="240" w:lineRule="auto"/>
-      </w:pPr>
-      <w:r>
+        <w:rPr>
+          <w:sz w:val="26"/>
+          <w:szCs w:val="26"/>
+        </w:rPr>
+      </w:pPr>
+      <w:r>
+        <w:rPr>
+          <w:sz w:val="26"/>
+          <w:szCs w:val="26"/>
+        </w:rPr>
         <w:t>Acta 2</w:t>
       </w:r>
     </w:p>
@@ -1158,14 +1588,14 @@
       <w:pPr>
         <w:spacing w:after="0" w:line="240" w:lineRule="auto"/>
         <w:rPr>
-          <w:sz w:val="28"/>
-          <w:szCs w:val="28"/>
-        </w:rPr>
-      </w:pPr>
-      <w:r>
-        <w:rPr>
-          <w:sz w:val="28"/>
-          <w:szCs w:val="28"/>
+          <w:sz w:val="24"/>
+          <w:szCs w:val="24"/>
+        </w:rPr>
+      </w:pPr>
+      <w:r>
+        <w:rPr>
+          <w:sz w:val="24"/>
+          <w:szCs w:val="24"/>
         </w:rPr>
         <w:t>Temas a tratar</w:t>
       </w:r>
@@ -1180,14 +1610,14 @@
         <w:suppressAutoHyphens/>
         <w:spacing w:after="0" w:line="240" w:lineRule="auto"/>
         <w:rPr>
-          <w:sz w:val="28"/>
-          <w:szCs w:val="28"/>
-        </w:rPr>
-      </w:pPr>
-      <w:r>
-        <w:rPr>
-          <w:sz w:val="28"/>
-          <w:szCs w:val="28"/>
+          <w:sz w:val="24"/>
+          <w:szCs w:val="24"/>
+        </w:rPr>
+      </w:pPr>
+      <w:r>
+        <w:rPr>
+          <w:sz w:val="24"/>
+          <w:szCs w:val="24"/>
         </w:rPr>
         <w:t>Obtener información detallada sobre los registros y la administración general de los alumnos.</w:t>
       </w:r>
@@ -1198,8 +1628,8 @@
         <w:suppressAutoHyphens/>
         <w:spacing w:after="0" w:line="240" w:lineRule="auto"/>
         <w:rPr>
-          <w:sz w:val="28"/>
-          <w:szCs w:val="28"/>
+          <w:sz w:val="24"/>
+          <w:szCs w:val="24"/>
         </w:rPr>
       </w:pPr>
     </w:p>
@@ -1207,14 +1637,14 @@
       <w:pPr>
         <w:spacing w:after="0" w:line="240" w:lineRule="auto"/>
         <w:rPr>
-          <w:sz w:val="28"/>
-          <w:szCs w:val="28"/>
-        </w:rPr>
-      </w:pPr>
-      <w:r>
-        <w:rPr>
-          <w:sz w:val="28"/>
-          <w:szCs w:val="28"/>
+          <w:sz w:val="24"/>
+          <w:szCs w:val="24"/>
+        </w:rPr>
+      </w:pPr>
+      <w:r>
+        <w:rPr>
+          <w:sz w:val="24"/>
+          <w:szCs w:val="24"/>
         </w:rPr>
         <w:t>Conclusiones</w:t>
       </w:r>
@@ -1229,14 +1659,14 @@
         <w:suppressAutoHyphens/>
         <w:spacing w:after="0" w:line="240" w:lineRule="auto"/>
         <w:rPr>
-          <w:sz w:val="28"/>
-          <w:szCs w:val="28"/>
-        </w:rPr>
-      </w:pPr>
-      <w:r>
-        <w:rPr>
-          <w:sz w:val="28"/>
-          <w:szCs w:val="28"/>
+          <w:sz w:val="24"/>
+          <w:szCs w:val="24"/>
+        </w:rPr>
+      </w:pPr>
+      <w:r>
+        <w:rPr>
+          <w:sz w:val="24"/>
+          <w:szCs w:val="24"/>
         </w:rPr>
         <w:t>Conseguimos información concreta sobre el registro de los alumnos.</w:t>
       </w:r>
@@ -1251,14 +1681,14 @@
         <w:suppressAutoHyphens/>
         <w:spacing w:after="0" w:line="240" w:lineRule="auto"/>
         <w:rPr>
-          <w:sz w:val="28"/>
-          <w:szCs w:val="28"/>
-        </w:rPr>
-      </w:pPr>
-      <w:r>
-        <w:rPr>
-          <w:sz w:val="28"/>
-          <w:szCs w:val="28"/>
+          <w:sz w:val="24"/>
+          <w:szCs w:val="24"/>
+        </w:rPr>
+      </w:pPr>
+      <w:r>
+        <w:rPr>
+          <w:sz w:val="24"/>
+          <w:szCs w:val="24"/>
         </w:rPr>
         <w:t>Necesitamos otra entrevista con la secretaria para obtener información concreta sobre la administración de pagos y espacios de la escuela.</w:t>
       </w:r>
@@ -1268,6 +1698,7 @@
       <w:pPr>
         <w:keepNext/>
       </w:pPr>
+      <w:bookmarkStart w:id="1" w:name="_GoBack"/>
       <w:r>
         <w:rPr>
           <w:rFonts w:eastAsiaTheme="majorEastAsia" w:cstheme="minorHAnsi"/>
@@ -1280,7 +1711,7 @@
           <w:lang w:eastAsia="es-ES"/>
         </w:rPr>
         <w:drawing>
-          <wp:inline distT="0" distB="0" distL="0" distR="0" wp14:anchorId="17DE7C05" wp14:editId="4D489B51">
+          <wp:inline distT="0" distB="0" distL="0" distR="0" wp14:anchorId="6BDA7E52" wp14:editId="382D1277">
             <wp:extent cx="4457700" cy="3343275"/>
             <wp:effectExtent l="0" t="0" r="0" b="9525"/>
             <wp:docPr id="1" name="0 Imagen"/>
@@ -1295,7 +1726,7 @@
                     <pic:cNvPicPr/>
                   </pic:nvPicPr>
                   <pic:blipFill>
-                    <a:blip r:embed="rId10" cstate="print">
+                    <a:blip r:embed="rId11" cstate="print">
                       <a:extLst>
                         <a:ext uri="{28A0092B-C50C-407E-A947-70E740481C1C}">
                           <a14:useLocalDpi xmlns:a14="http://schemas.microsoft.com/office/drawing/2010/main" val="0"/>
@@ -1321,36 +1752,45 @@
           </wp:inline>
         </w:drawing>
       </w:r>
-    </w:p>
-    <w:p>
-      <w:pPr>
-        <w:pStyle w:val="Epgrafe"/>
-        <w:rPr>
-          <w:rFonts w:eastAsiaTheme="majorEastAsia" w:cstheme="minorHAnsi"/>
-          <w:b w:val="0"/>
-          <w:bCs w:val="0"/>
-          <w:sz w:val="28"/>
-          <w:szCs w:val="28"/>
-        </w:rPr>
+      <w:bookmarkEnd w:id="1"/>
+    </w:p>
+    <w:p>
+      <w:pPr>
+        <w:pStyle w:val="Caption"/>
       </w:pPr>
       <w:r>
         <w:t xml:space="preserve">Imagen </w:t>
       </w:r>
-      <w:fldSimple w:instr=" SEQ Imagen \* ARABIC ">
-        <w:r>
-          <w:rPr>
-            <w:noProof/>
-          </w:rPr>
-          <w:t>1</w:t>
-        </w:r>
-      </w:fldSimple>
+      <w:r>
+        <w:fldChar w:fldCharType="begin"/>
+      </w:r>
+      <w:r>
+        <w:instrText xml:space="preserve"> SEQ Imagen \* ARABIC </w:instrText>
+      </w:r>
+      <w:r>
+        <w:fldChar w:fldCharType="separate"/>
+      </w:r>
+      <w:r>
+        <w:rPr>
+          <w:noProof/>
+        </w:rPr>
+        <w:t>1</w:t>
+      </w:r>
+      <w:r>
+        <w:rPr>
+          <w:noProof/>
+        </w:rPr>
+        <w:fldChar w:fldCharType="end"/>
+      </w:r>
       <w:r>
         <w:t>: Segunda Reunión</w:t>
       </w:r>
     </w:p>
-    <w:p>
-      <w:pPr>
-        <w:pStyle w:val="Ttulo1"/>
+    <w:p/>
+    <w:p/>
+    <w:p>
+      <w:pPr>
+        <w:pStyle w:val="Heading1"/>
         <w:pBdr>
           <w:bottom w:val="single" w:sz="4" w:space="1" w:color="auto"/>
         </w:pBdr>
@@ -1365,186 +1805,76 @@
         <w:lastRenderedPageBreak/>
         <w:t>2 – Glosario</w:t>
       </w:r>
-    </w:p>
-    <w:p>
-      <w:pPr>
-        <w:jc w:val="both"/>
-      </w:pPr>
+      <w:r>
+        <w:rPr>
+          <w:rFonts w:asciiTheme="minorHAnsi" w:hAnsiTheme="minorHAnsi" w:cstheme="minorHAnsi"/>
+        </w:rPr>
+        <w:fldChar w:fldCharType="begin"/>
+      </w:r>
+      <w:r>
+        <w:instrText xml:space="preserve"> XE "</w:instrText>
+      </w:r>
+      <w:r>
+        <w:rPr>
+          <w:rFonts w:asciiTheme="minorHAnsi" w:hAnsiTheme="minorHAnsi" w:cstheme="minorHAnsi"/>
+        </w:rPr>
+        <w:instrText>2 – Glosario</w:instrText>
+      </w:r>
+      <w:r>
+        <w:instrText xml:space="preserve">" </w:instrText>
+      </w:r>
+      <w:r>
+        <w:rPr>
+          <w:rFonts w:asciiTheme="minorHAnsi" w:hAnsiTheme="minorHAnsi" w:cstheme="minorHAnsi"/>
+        </w:rPr>
+        <w:fldChar w:fldCharType="end"/>
+      </w:r>
     </w:p>
     <w:p>
       <w:pPr>
         <w:spacing w:line="240" w:lineRule="auto"/>
         <w:jc w:val="both"/>
         <w:rPr>
-          <w:b/>
-          <w:sz w:val="28"/>
-          <w:szCs w:val="28"/>
-          <w:lang w:val="es-ES_tradnl"/>
-        </w:rPr>
-      </w:pPr>
-      <w:r>
-        <w:rPr>
-          <w:b/>
-          <w:sz w:val="28"/>
-          <w:szCs w:val="28"/>
-          <w:lang w:val="es-ES_tradnl"/>
-        </w:rPr>
-        <w:t>Usuario</w:t>
-      </w:r>
-      <w:proofErr w:type="gramStart"/>
-      <w:r>
-        <w:rPr>
-          <w:b/>
-          <w:sz w:val="28"/>
-          <w:szCs w:val="28"/>
-          <w:lang w:val="es-ES_tradnl"/>
-        </w:rPr>
-        <w:t xml:space="preserve">: </w:t>
-      </w:r>
-      <w:r>
-        <w:rPr>
-          <w:sz w:val="28"/>
-          <w:szCs w:val="28"/>
-          <w:lang w:val="es-ES_tradnl"/>
-        </w:rPr>
-        <w:t xml:space="preserve"> Un</w:t>
-      </w:r>
-      <w:proofErr w:type="gramEnd"/>
-      <w:r>
-        <w:rPr>
-          <w:sz w:val="28"/>
-          <w:szCs w:val="28"/>
-          <w:lang w:val="es-ES_tradnl"/>
-        </w:rPr>
-        <w:t xml:space="preserve"> usuario en nuestro contexto es un niño</w:t>
-      </w:r>
-      <w:r>
-        <w:rPr>
-          <w:sz w:val="28"/>
-          <w:szCs w:val="28"/>
-          <w:lang w:val="es-ES_tradnl"/>
-        </w:rPr>
-        <w:t xml:space="preserve"> a partir de</w:t>
-      </w:r>
-      <w:r>
-        <w:rPr>
-          <w:sz w:val="28"/>
-          <w:szCs w:val="28"/>
-          <w:lang w:val="es-ES_tradnl"/>
-        </w:rPr>
-        <w:t xml:space="preserve"> 3 años que quiere apuntarse en la escuela de música.</w:t>
-      </w:r>
-      <w:r>
-        <w:rPr>
-          <w:b/>
-          <w:sz w:val="28"/>
-          <w:szCs w:val="28"/>
-          <w:lang w:val="es-ES_tradnl"/>
-        </w:rPr>
-        <w:t xml:space="preserve"> </w:t>
-      </w:r>
+          <w:sz w:val="24"/>
+          <w:szCs w:val="24"/>
+          <w:lang w:val="es-ES_tradnl"/>
+        </w:rPr>
+      </w:pPr>
     </w:p>
     <w:p>
       <w:pPr>
         <w:spacing w:line="240" w:lineRule="auto"/>
         <w:jc w:val="both"/>
         <w:rPr>
-          <w:sz w:val="28"/>
-          <w:szCs w:val="28"/>
+          <w:sz w:val="24"/>
+          <w:szCs w:val="24"/>
           <w:lang w:val="es-ES_tradnl"/>
         </w:rPr>
       </w:pPr>
       <w:r>
         <w:rPr>
           <w:b/>
-          <w:sz w:val="28"/>
-          <w:szCs w:val="28"/>
-          <w:lang w:val="es-ES_tradnl"/>
-        </w:rPr>
-        <w:t>Proyecto “EVM”</w:t>
-      </w:r>
-      <w:r>
-        <w:rPr>
-          <w:b/>
-          <w:sz w:val="28"/>
-          <w:szCs w:val="28"/>
-          <w:lang w:val="es-ES_tradnl"/>
-        </w:rPr>
-        <w:t>:</w:t>
-      </w:r>
-      <w:r>
-        <w:rPr>
-          <w:sz w:val="28"/>
-          <w:szCs w:val="28"/>
-          <w:lang w:val="es-ES_tradnl"/>
-        </w:rPr>
-        <w:t xml:space="preserve">   Para que un niño pueda participar en el proyecto “EVM”, tiene que tener </w:t>
-      </w:r>
-      <w:r>
-        <w:rPr>
-          <w:sz w:val="28"/>
-          <w:szCs w:val="28"/>
-          <w:lang w:val="es-ES_tradnl"/>
-        </w:rPr>
-        <w:t>al menos</w:t>
-      </w:r>
-      <w:r>
-        <w:rPr>
-          <w:sz w:val="28"/>
-          <w:szCs w:val="28"/>
-          <w:lang w:val="es-ES_tradnl"/>
-        </w:rPr>
-        <w:t xml:space="preserve"> </w:t>
-      </w:r>
-      <w:r>
-        <w:rPr>
-          <w:sz w:val="28"/>
-          <w:szCs w:val="28"/>
-          <w:lang w:val="es-ES_tradnl"/>
-        </w:rPr>
-        <w:t xml:space="preserve">3 </w:t>
-      </w:r>
-      <w:r>
-        <w:rPr>
-          <w:sz w:val="28"/>
-          <w:szCs w:val="28"/>
-          <w:lang w:val="es-ES_tradnl"/>
-        </w:rPr>
-        <w:t xml:space="preserve">años. Además, el padre o madre </w:t>
-      </w:r>
-      <w:r>
-        <w:rPr>
-          <w:rStyle w:val="gt-cd-cl"/>
-          <w:rFonts w:eastAsia="Times New Roman" w:cs="Times New Roman"/>
-          <w:sz w:val="28"/>
-          <w:szCs w:val="28"/>
-          <w:lang w:val="es-ES_tradnl"/>
-        </w:rPr>
-        <w:t xml:space="preserve">debería </w:t>
-      </w:r>
-      <w:r>
-        <w:rPr>
-          <w:sz w:val="28"/>
-          <w:szCs w:val="28"/>
-          <w:lang w:val="es-ES_tradnl"/>
-        </w:rPr>
-        <w:t>estar regularmente presentes en las clases</w:t>
-      </w:r>
-      <w:r>
-        <w:rPr>
-          <w:sz w:val="28"/>
-          <w:szCs w:val="28"/>
-          <w:lang w:val="es-ES_tradnl"/>
-        </w:rPr>
-        <w:t xml:space="preserve"> hasta que el niño cumpla los 13 años</w:t>
-      </w:r>
-      <w:r>
-        <w:rPr>
-          <w:sz w:val="28"/>
-          <w:szCs w:val="28"/>
-          <w:lang w:val="es-ES_tradnl"/>
-        </w:rPr>
-        <w:t>. El objetivo de este proyecto no es solamente aprender música al niño sino aprenderle a desarrollar sus capacidades cognitivas, sociales y aprenderle cultura también. Todo esto se puede ser gracias a la cooperación entre el niño, los padres y los profesores.</w:t>
+          <w:sz w:val="24"/>
+          <w:szCs w:val="24"/>
+          <w:lang w:val="es-ES_tradnl"/>
+        </w:rPr>
+        <w:t>Calendario “EVM”:</w:t>
+      </w:r>
+      <w:r>
+        <w:rPr>
+          <w:sz w:val="24"/>
+          <w:szCs w:val="24"/>
+          <w:lang w:val="es-ES_tradnl"/>
+        </w:rPr>
+        <w:t xml:space="preserve"> El calendario de la escuela tiene muchos eventos. Por ejemplo, acción de Gracias en el mes de septiembre y conciertos </w:t>
+      </w:r>
+      <w:r>
+        <w:rPr>
+          <w:sz w:val="24"/>
+          <w:szCs w:val="24"/>
+          <w:lang w:val="es-ES_tradnl"/>
+        </w:rPr>
+        <w:t>todos los meses.</w:t>
       </w:r>
     </w:p>
     <w:p>
@@ -1552,167 +1882,16 @@
         <w:spacing w:line="240" w:lineRule="auto"/>
         <w:jc w:val="both"/>
         <w:rPr>
-          <w:sz w:val="28"/>
-          <w:szCs w:val="28"/>
+          <w:sz w:val="24"/>
+          <w:szCs w:val="24"/>
           <w:lang w:val="es-ES_tradnl"/>
         </w:rPr>
       </w:pPr>
       <w:r>
         <w:rPr>
           <w:b/>
-          <w:sz w:val="28"/>
-          <w:szCs w:val="28"/>
-          <w:lang w:val="es-ES_tradnl"/>
-        </w:rPr>
-        <w:t>Matrí</w:t>
-      </w:r>
-      <w:r>
-        <w:rPr>
-          <w:b/>
-          <w:sz w:val="28"/>
-          <w:szCs w:val="28"/>
-          <w:lang w:val="es-ES_tradnl"/>
-        </w:rPr>
-        <w:t>cula</w:t>
-      </w:r>
-      <w:r>
-        <w:rPr>
-          <w:sz w:val="28"/>
-          <w:szCs w:val="28"/>
-          <w:lang w:val="es-ES_tradnl"/>
-        </w:rPr>
-        <w:t>: Para matricularse, el niño (con sus padres) debe rellenar un formulario con los datos del alumno, los datos de los padres, aceptar la filosofía del proyecto “EVM” y elegir el instrumento que quiere aprender.</w:t>
-      </w:r>
-    </w:p>
-    <w:p>
-      <w:pPr>
-        <w:spacing w:line="240" w:lineRule="auto"/>
-        <w:jc w:val="both"/>
-        <w:rPr>
-          <w:b/>
-          <w:sz w:val="28"/>
-          <w:szCs w:val="28"/>
-          <w:lang w:val="es-ES_tradnl"/>
-        </w:rPr>
-      </w:pPr>
-      <w:r>
-        <w:rPr>
-          <w:b/>
-          <w:sz w:val="28"/>
-          <w:szCs w:val="28"/>
-          <w:lang w:val="es-ES_tradnl"/>
-        </w:rPr>
-        <w:t>Calendario “EVM”</w:t>
-      </w:r>
-      <w:proofErr w:type="gramStart"/>
-      <w:r>
-        <w:rPr>
-          <w:b/>
-          <w:sz w:val="28"/>
-          <w:szCs w:val="28"/>
-          <w:lang w:val="es-ES_tradnl"/>
-        </w:rPr>
-        <w:t>:</w:t>
-      </w:r>
-      <w:r>
-        <w:rPr>
-          <w:sz w:val="28"/>
-          <w:szCs w:val="28"/>
-          <w:lang w:val="es-ES_tradnl"/>
-        </w:rPr>
-        <w:t xml:space="preserve">  El</w:t>
-      </w:r>
-      <w:proofErr w:type="gramEnd"/>
-      <w:r>
-        <w:rPr>
-          <w:sz w:val="28"/>
-          <w:szCs w:val="28"/>
-          <w:lang w:val="es-ES_tradnl"/>
-        </w:rPr>
-        <w:t xml:space="preserve"> calendario de la escuela tiene muchos eventos. Por ejemplo, acción de Gracias en el mes de septiembre y todos los meses hay conciertos y a veces evaluaciones.</w:t>
-      </w:r>
-    </w:p>
-    <w:p>
-      <w:pPr>
-        <w:spacing w:line="240" w:lineRule="auto"/>
-        <w:jc w:val="both"/>
-        <w:rPr>
-          <w:sz w:val="28"/>
-          <w:szCs w:val="28"/>
-          <w:lang w:val="es-ES_tradnl"/>
-        </w:rPr>
-      </w:pPr>
-      <w:r>
-        <w:rPr>
-          <w:b/>
-          <w:sz w:val="28"/>
-          <w:szCs w:val="28"/>
-          <w:lang w:val="es-ES_tradnl"/>
-        </w:rPr>
-        <w:t>Inversión económica</w:t>
-      </w:r>
-      <w:proofErr w:type="gramStart"/>
-      <w:r>
-        <w:rPr>
-          <w:b/>
-          <w:sz w:val="28"/>
-          <w:szCs w:val="28"/>
-          <w:lang w:val="es-ES_tradnl"/>
-        </w:rPr>
-        <w:t xml:space="preserve">: </w:t>
-      </w:r>
-      <w:r>
-        <w:rPr>
-          <w:sz w:val="28"/>
-          <w:szCs w:val="28"/>
-          <w:lang w:val="es-ES_tradnl"/>
-        </w:rPr>
-        <w:t xml:space="preserve"> Tasa</w:t>
-      </w:r>
-      <w:proofErr w:type="gramEnd"/>
-      <w:r>
-        <w:rPr>
-          <w:sz w:val="28"/>
-          <w:szCs w:val="28"/>
-          <w:lang w:val="es-ES_tradnl"/>
-        </w:rPr>
-        <w:t xml:space="preserve"> de matrícula: 25€ y las cuotas mensuales serán:</w:t>
-      </w:r>
-    </w:p>
-    <w:p>
-      <w:pPr>
-        <w:spacing w:line="240" w:lineRule="auto"/>
-        <w:jc w:val="both"/>
-        <w:rPr>
-          <w:sz w:val="28"/>
-          <w:szCs w:val="28"/>
-          <w:lang w:val="es-ES_tradnl"/>
-        </w:rPr>
-      </w:pPr>
-      <w:r>
-        <w:rPr>
-          <w:sz w:val="28"/>
-          <w:szCs w:val="28"/>
-          <w:lang w:val="es-ES_tradnl"/>
-        </w:rPr>
-        <w:t>35€ cuando un hijo, 40€ cuando dos hijos y 45€ cuando tres hijos.</w:t>
-      </w:r>
-    </w:p>
-    <w:p>
-      <w:pPr>
-        <w:spacing w:line="240" w:lineRule="auto"/>
-        <w:jc w:val="both"/>
-        <w:rPr>
-          <w:sz w:val="28"/>
-          <w:szCs w:val="28"/>
-          <w:lang w:val="es-ES_tradnl"/>
-        </w:rPr>
-      </w:pPr>
-      <w:r>
-        <w:rPr>
-          <w:b/>
-          <w:sz w:val="28"/>
-          <w:szCs w:val="28"/>
+          <w:sz w:val="24"/>
+          <w:szCs w:val="24"/>
           <w:lang w:val="es-ES_tradnl"/>
         </w:rPr>
         <w:t>Clases:</w:t>
@@ -1720,7 +1899,7 @@
     </w:p>
     <w:p>
       <w:pPr>
-        <w:pStyle w:val="Prrafodelista"/>
+        <w:pStyle w:val="ListParagraph"/>
         <w:numPr>
           <w:ilvl w:val="0"/>
           <w:numId w:val="3"/>
@@ -1728,83 +1907,96 @@
         <w:spacing w:line="240" w:lineRule="auto"/>
         <w:jc w:val="both"/>
         <w:rPr>
-          <w:sz w:val="28"/>
-          <w:szCs w:val="28"/>
+          <w:sz w:val="24"/>
+          <w:szCs w:val="24"/>
           <w:lang w:val="es-ES_tradnl"/>
         </w:rPr>
       </w:pPr>
       <w:r>
         <w:rPr>
           <w:b/>
-          <w:sz w:val="28"/>
-          <w:szCs w:val="28"/>
-          <w:lang w:val="es-ES_tradnl"/>
-        </w:rPr>
-        <w:t>Lenguaje musical</w:t>
-      </w:r>
-      <w:proofErr w:type="gramStart"/>
-      <w:r>
-        <w:rPr>
-          <w:b/>
-          <w:sz w:val="28"/>
-          <w:szCs w:val="28"/>
-          <w:lang w:val="es-ES_tradnl"/>
-        </w:rPr>
-        <w:t xml:space="preserve">:  </w:t>
-      </w:r>
-      <w:r>
-        <w:rPr>
-          <w:sz w:val="28"/>
-          <w:szCs w:val="28"/>
-          <w:lang w:val="es-ES_tradnl"/>
-        </w:rPr>
-        <w:t>(</w:t>
-      </w:r>
-      <w:proofErr w:type="gramEnd"/>
-      <w:r>
-        <w:rPr>
-          <w:sz w:val="28"/>
-          <w:szCs w:val="28"/>
-          <w:lang w:val="es-ES_tradnl"/>
-        </w:rPr>
-        <w:t>Grupo famil</w:t>
-      </w:r>
-      <w:r>
-        <w:rPr>
-          <w:sz w:val="28"/>
-          <w:szCs w:val="28"/>
-          <w:lang w:val="es-ES_tradnl"/>
-        </w:rPr>
-        <w:t xml:space="preserve">iar una vez en la semana) Este </w:t>
-      </w:r>
-      <w:r>
-        <w:rPr>
-          <w:sz w:val="28"/>
-          <w:szCs w:val="28"/>
-          <w:lang w:val="es-ES_tradnl"/>
-        </w:rPr>
-        <w:t>asignatura se trata del fundamental de la mú</w:t>
-      </w:r>
-      <w:r>
-        <w:rPr>
-          <w:sz w:val="28"/>
-          <w:szCs w:val="28"/>
-          <w:lang w:val="es-ES_tradnl"/>
-        </w:rPr>
-        <w:t xml:space="preserve">sica, como aprender a leer las </w:t>
-      </w:r>
-      <w:r>
-        <w:rPr>
-          <w:sz w:val="28"/>
-          <w:szCs w:val="28"/>
-          <w:lang w:val="es-ES_tradnl"/>
-        </w:rPr>
-        <w:t>partituras musicales, cómo funcionan los instrumentos, etc.</w:t>
-      </w:r>
-    </w:p>
-    <w:p>
-      <w:pPr>
-        <w:pStyle w:val="Prrafodelista"/>
+          <w:sz w:val="24"/>
+          <w:szCs w:val="24"/>
+          <w:lang w:val="es-ES_tradnl"/>
+        </w:rPr>
+        <w:t xml:space="preserve">Lenguaje musical: </w:t>
+      </w:r>
+      <w:r>
+        <w:rPr>
+          <w:sz w:val="24"/>
+          <w:szCs w:val="24"/>
+          <w:lang w:val="es-ES_tradnl"/>
+        </w:rPr>
+        <w:t>Est</w:t>
+      </w:r>
+      <w:r>
+        <w:rPr>
+          <w:sz w:val="24"/>
+          <w:szCs w:val="24"/>
+          <w:lang w:val="es-ES_tradnl"/>
+        </w:rPr>
+        <w:t>a</w:t>
+      </w:r>
+      <w:r>
+        <w:rPr>
+          <w:sz w:val="24"/>
+          <w:szCs w:val="24"/>
+          <w:lang w:val="es-ES_tradnl"/>
+        </w:rPr>
+        <w:t xml:space="preserve"> </w:t>
+      </w:r>
+      <w:r>
+        <w:rPr>
+          <w:sz w:val="24"/>
+          <w:szCs w:val="24"/>
+          <w:lang w:val="es-ES_tradnl"/>
+        </w:rPr>
+        <w:t xml:space="preserve">asignatura trata </w:t>
+      </w:r>
+      <w:r>
+        <w:rPr>
+          <w:sz w:val="24"/>
+          <w:szCs w:val="24"/>
+          <w:lang w:val="es-ES_tradnl"/>
+        </w:rPr>
+        <w:t>el fundament</w:t>
+      </w:r>
+      <w:r>
+        <w:rPr>
+          <w:sz w:val="24"/>
+          <w:szCs w:val="24"/>
+          <w:lang w:val="es-ES_tradnl"/>
+        </w:rPr>
+        <w:t>o</w:t>
+      </w:r>
+      <w:r>
+        <w:rPr>
+          <w:sz w:val="24"/>
+          <w:szCs w:val="24"/>
+          <w:lang w:val="es-ES_tradnl"/>
+        </w:rPr>
+        <w:t xml:space="preserve"> de la mú</w:t>
+      </w:r>
+      <w:r>
+        <w:rPr>
+          <w:sz w:val="24"/>
+          <w:szCs w:val="24"/>
+          <w:lang w:val="es-ES_tradnl"/>
+        </w:rPr>
+        <w:t xml:space="preserve">sica: </w:t>
+      </w:r>
+      <w:r>
+        <w:rPr>
+          <w:sz w:val="24"/>
+          <w:szCs w:val="24"/>
+          <w:lang w:val="es-ES_tradnl"/>
+        </w:rPr>
+        <w:t>como aprender a leer las partituras musicales, cómo funcionan los instrumentos, etc.</w:t>
+      </w:r>
+    </w:p>
+    <w:p>
+      <w:pPr>
+        <w:pStyle w:val="ListParagraph"/>
         <w:numPr>
           <w:ilvl w:val="0"/>
           <w:numId w:val="3"/>
@@ -1812,67 +2004,144 @@
         <w:spacing w:line="240" w:lineRule="auto"/>
         <w:jc w:val="both"/>
         <w:rPr>
-          <w:sz w:val="28"/>
-          <w:szCs w:val="28"/>
+          <w:sz w:val="24"/>
+          <w:szCs w:val="24"/>
           <w:lang w:val="es-ES_tradnl"/>
         </w:rPr>
       </w:pPr>
       <w:r>
         <w:rPr>
           <w:b/>
-          <w:sz w:val="28"/>
-          <w:szCs w:val="28"/>
+          <w:sz w:val="24"/>
+          <w:szCs w:val="24"/>
           <w:lang w:val="es-ES_tradnl"/>
         </w:rPr>
         <w:t>Instrumento:</w:t>
       </w:r>
       <w:r>
         <w:rPr>
-          <w:sz w:val="28"/>
-          <w:szCs w:val="28"/>
-          <w:lang w:val="es-ES_tradnl"/>
-        </w:rPr>
-        <w:t xml:space="preserve"> La </w:t>
-      </w:r>
-      <w:r>
-        <w:rPr>
-          <w:sz w:val="28"/>
-          <w:szCs w:val="28"/>
-          <w:lang w:val="es-ES_tradnl"/>
-        </w:rPr>
-        <w:t xml:space="preserve">asignatura de instrumento se desarrolla en pequeño </w:t>
-      </w:r>
-      <w:r>
-        <w:rPr>
-          <w:sz w:val="28"/>
-          <w:szCs w:val="28"/>
-          <w:lang w:val="es-ES_tradnl"/>
-        </w:rPr>
-        <w:tab/>
-        <w:t>grupos con 2 o 3 estudiantes más la presencia de padre o madre. En esta</w:t>
-      </w:r>
-      <w:r>
-        <w:rPr>
-          <w:sz w:val="28"/>
-          <w:szCs w:val="28"/>
-          <w:lang w:val="es-ES_tradnl"/>
-        </w:rPr>
-        <w:tab/>
-        <w:t xml:space="preserve">asignatura, el alumno puede aprender la práctica del instrumento que ha </w:t>
-      </w:r>
-      <w:r>
-        <w:rPr>
-          <w:sz w:val="28"/>
-          <w:szCs w:val="28"/>
-          <w:lang w:val="es-ES_tradnl"/>
-        </w:rPr>
-        <w:tab/>
+          <w:sz w:val="24"/>
+          <w:szCs w:val="24"/>
+          <w:lang w:val="es-ES_tradnl"/>
+        </w:rPr>
+        <w:t xml:space="preserve"> La asignatura de instrumento se desarrolla en pequeño</w:t>
+      </w:r>
+      <w:r>
+        <w:rPr>
+          <w:sz w:val="24"/>
+          <w:szCs w:val="24"/>
+          <w:lang w:val="es-ES_tradnl"/>
+        </w:rPr>
+        <w:t xml:space="preserve">s </w:t>
+      </w:r>
+      <w:r>
+        <w:rPr>
+          <w:sz w:val="24"/>
+          <w:szCs w:val="24"/>
+          <w:lang w:val="es-ES_tradnl"/>
+        </w:rPr>
+        <w:t>grupos con</w:t>
+      </w:r>
+      <w:r>
+        <w:rPr>
+          <w:sz w:val="24"/>
+          <w:szCs w:val="24"/>
+          <w:lang w:val="es-ES_tradnl"/>
+        </w:rPr>
+        <w:t xml:space="preserve"> </w:t>
+      </w:r>
+      <w:r>
+        <w:rPr>
+          <w:sz w:val="24"/>
+          <w:szCs w:val="24"/>
+          <w:lang w:val="es-ES_tradnl"/>
+        </w:rPr>
+        <w:t xml:space="preserve">2 o 3 estudiantes </w:t>
+      </w:r>
+      <w:r>
+        <w:rPr>
+          <w:sz w:val="24"/>
+          <w:szCs w:val="24"/>
+          <w:lang w:val="es-ES_tradnl"/>
+        </w:rPr>
+        <w:t xml:space="preserve">y </w:t>
+      </w:r>
+      <w:r>
+        <w:rPr>
+          <w:sz w:val="24"/>
+          <w:szCs w:val="24"/>
+          <w:lang w:val="es-ES_tradnl"/>
+        </w:rPr>
+        <w:t>e</w:t>
+      </w:r>
+      <w:r>
+        <w:rPr>
+          <w:sz w:val="24"/>
+          <w:szCs w:val="24"/>
+          <w:lang w:val="es-ES_tradnl"/>
+        </w:rPr>
+        <w:t>l</w:t>
+      </w:r>
+      <w:r>
+        <w:rPr>
+          <w:sz w:val="24"/>
+          <w:szCs w:val="24"/>
+          <w:lang w:val="es-ES_tradnl"/>
+        </w:rPr>
+        <w:t xml:space="preserve"> padre o madre</w:t>
+      </w:r>
+      <w:r>
+        <w:rPr>
+          <w:sz w:val="24"/>
+          <w:szCs w:val="24"/>
+          <w:lang w:val="es-ES_tradnl"/>
+        </w:rPr>
+        <w:t xml:space="preserve"> de cada niño</w:t>
+      </w:r>
+      <w:r>
+        <w:rPr>
+          <w:sz w:val="24"/>
+          <w:szCs w:val="24"/>
+          <w:lang w:val="es-ES_tradnl"/>
+        </w:rPr>
+        <w:t>. En esta</w:t>
+      </w:r>
+      <w:r>
+        <w:rPr>
+          <w:sz w:val="24"/>
+          <w:szCs w:val="24"/>
+          <w:lang w:val="es-ES_tradnl"/>
+        </w:rPr>
+        <w:t xml:space="preserve"> </w:t>
+      </w:r>
+      <w:r>
+        <w:rPr>
+          <w:sz w:val="24"/>
+          <w:szCs w:val="24"/>
+          <w:lang w:val="es-ES_tradnl"/>
+        </w:rPr>
+        <w:t>asignatura, el alumno puede aprender la p</w:t>
+      </w:r>
+      <w:r>
+        <w:rPr>
+          <w:sz w:val="24"/>
+          <w:szCs w:val="24"/>
+          <w:lang w:val="es-ES_tradnl"/>
+        </w:rPr>
+        <w:t xml:space="preserve">ráctica del instrumento que ha </w:t>
+      </w:r>
+      <w:r>
+        <w:rPr>
+          <w:sz w:val="24"/>
+          <w:szCs w:val="24"/>
+          <w:lang w:val="es-ES_tradnl"/>
+        </w:rPr>
         <w:t>elegido en su matrícula.</w:t>
       </w:r>
     </w:p>
     <w:p>
       <w:pPr>
-        <w:pStyle w:val="Prrafodelista"/>
+        <w:pStyle w:val="ListParagraph"/>
         <w:numPr>
           <w:ilvl w:val="0"/>
           <w:numId w:val="3"/>
@@ -1882,80 +2151,88 @@
         <w:rPr>
           <w:rStyle w:val="hps"/>
           <w:rFonts w:eastAsia="Times New Roman" w:cs="Times New Roman"/>
-          <w:sz w:val="28"/>
-          <w:szCs w:val="28"/>
+          <w:sz w:val="24"/>
+          <w:szCs w:val="24"/>
         </w:rPr>
       </w:pPr>
       <w:r>
         <w:rPr>
           <w:b/>
-          <w:sz w:val="28"/>
-          <w:szCs w:val="28"/>
-          <w:lang w:val="es-ES_tradnl"/>
-        </w:rPr>
-        <w:t>Expresión corporal y danza:</w:t>
-      </w:r>
-      <w:r>
-        <w:rPr>
-          <w:sz w:val="28"/>
-          <w:szCs w:val="28"/>
-          <w:lang w:val="es-ES_tradnl"/>
-        </w:rPr>
-        <w:t xml:space="preserve"> Para lo</w:t>
-      </w:r>
-      <w:r>
-        <w:rPr>
-          <w:sz w:val="28"/>
-          <w:szCs w:val="28"/>
-          <w:lang w:val="es-ES_tradnl"/>
-        </w:rPr>
-        <w:t xml:space="preserve">s niños de 3 a 6 años,  en esta </w:t>
-      </w:r>
-      <w:r>
-        <w:rPr>
-          <w:sz w:val="28"/>
-          <w:szCs w:val="28"/>
-          <w:lang w:val="es-ES_tradnl"/>
-        </w:rPr>
-        <w:t>asignatura,  el alumno tiene una introducc</w:t>
-      </w:r>
-      <w:r>
-        <w:rPr>
-          <w:sz w:val="28"/>
-          <w:szCs w:val="28"/>
-          <w:lang w:val="es-ES_tradnl"/>
-        </w:rPr>
-        <w:t xml:space="preserve">ión  a los diferentes tipos de </w:t>
-      </w:r>
-      <w:r>
-        <w:rPr>
-          <w:sz w:val="28"/>
-          <w:szCs w:val="28"/>
-          <w:lang w:val="es-ES_tradnl"/>
-        </w:rPr>
-        <w:t xml:space="preserve">danzas y de </w:t>
+          <w:sz w:val="24"/>
+          <w:szCs w:val="24"/>
+          <w:lang w:val="es-ES_tradnl"/>
+        </w:rPr>
+        <w:t xml:space="preserve">Expresión corporal </w:t>
+      </w:r>
+      <w:r>
+        <w:rPr>
+          <w:b/>
+          <w:sz w:val="24"/>
+          <w:szCs w:val="24"/>
+          <w:lang w:val="es-ES_tradnl"/>
+        </w:rPr>
+        <w:t xml:space="preserve"> </w:t>
+      </w:r>
+      <w:r>
+        <w:rPr>
+          <w:b/>
+          <w:sz w:val="24"/>
+          <w:szCs w:val="24"/>
+          <w:lang w:val="es-ES_tradnl"/>
+        </w:rPr>
+        <w:t>y danza:</w:t>
+      </w:r>
+      <w:r>
+        <w:rPr>
+          <w:sz w:val="24"/>
+          <w:szCs w:val="24"/>
+          <w:lang w:val="es-ES_tradnl"/>
+        </w:rPr>
+        <w:t xml:space="preserve"> Para los niños de 3 a 6 años</w:t>
+      </w:r>
+      <w:r>
+        <w:rPr>
+          <w:sz w:val="24"/>
+          <w:szCs w:val="24"/>
+          <w:lang w:val="es-ES_tradnl"/>
+        </w:rPr>
+        <w:t>. E</w:t>
+      </w:r>
+      <w:r>
+        <w:rPr>
+          <w:sz w:val="24"/>
+          <w:szCs w:val="24"/>
+          <w:lang w:val="es-ES_tradnl"/>
+        </w:rPr>
+        <w:t xml:space="preserve">n esta asignatura,  el alumno tiene una introducción  a los diferentes tipos de danzas y de </w:t>
       </w:r>
       <w:r>
         <w:rPr>
           <w:rStyle w:val="hps"/>
           <w:rFonts w:eastAsia="Times New Roman" w:cs="Times New Roman"/>
-          <w:sz w:val="28"/>
-          <w:szCs w:val="28"/>
-        </w:rPr>
-        <w:t>coreografía.</w:t>
-      </w:r>
-    </w:p>
-    <w:p>
-      <w:pPr>
-        <w:spacing w:line="240" w:lineRule="auto"/>
-        <w:jc w:val="both"/>
+          <w:sz w:val="24"/>
+          <w:szCs w:val="24"/>
+        </w:rPr>
+        <w:t>coreografía</w:t>
+      </w:r>
+      <w:r>
         <w:rPr>
           <w:rStyle w:val="hps"/>
           <w:rFonts w:eastAsia="Times New Roman" w:cs="Times New Roman"/>
-          <w:sz w:val="28"/>
-          <w:szCs w:val="28"/>
-        </w:rPr>
-      </w:pPr>
+          <w:sz w:val="24"/>
+          <w:szCs w:val="24"/>
+        </w:rPr>
+        <w:t>s</w:t>
+      </w:r>
+      <w:r>
+        <w:rPr>
+          <w:rStyle w:val="hps"/>
+          <w:rFonts w:eastAsia="Times New Roman" w:cs="Times New Roman"/>
+          <w:sz w:val="24"/>
+          <w:szCs w:val="24"/>
+        </w:rPr>
+        <w:t>.</w:t>
+      </w:r>
     </w:p>
     <w:p>
       <w:pPr>
@@ -1972,10 +2249,10 @@
         <w:spacing w:line="240" w:lineRule="auto"/>
         <w:jc w:val="both"/>
         <w:rPr>
-          <w:rStyle w:val="hps"/>
-          <w:rFonts w:eastAsia="Times New Roman" w:cs="Times New Roman"/>
-          <w:sz w:val="28"/>
-          <w:szCs w:val="28"/>
+          <w:b/>
+          <w:sz w:val="24"/>
+          <w:szCs w:val="24"/>
+          <w:lang w:val="es-ES_tradnl"/>
         </w:rPr>
       </w:pPr>
       <w:r>
@@ -1983,78 +2260,318 @@
           <w:rStyle w:val="hps"/>
           <w:rFonts w:eastAsia="Times New Roman" w:cs="Times New Roman"/>
           <w:b/>
-          <w:sz w:val="28"/>
-          <w:szCs w:val="28"/>
-        </w:rPr>
-        <w:lastRenderedPageBreak/>
-        <w:t>Encuen</w:t>
+          <w:sz w:val="24"/>
+          <w:szCs w:val="24"/>
+        </w:rPr>
+        <w:t xml:space="preserve">Encuentros semanales con las familias: </w:t>
       </w:r>
       <w:r>
         <w:rPr>
           <w:rStyle w:val="hps"/>
           <w:rFonts w:eastAsia="Times New Roman" w:cs="Times New Roman"/>
-          <w:b/>
-          <w:sz w:val="28"/>
-          <w:szCs w:val="28"/>
-        </w:rPr>
-        <w:t>tros semanales con las familias</w:t>
-      </w:r>
-      <w:proofErr w:type="gramStart"/>
+          <w:sz w:val="24"/>
+          <w:szCs w:val="24"/>
+        </w:rPr>
+        <w:t>Todas la</w:t>
+      </w:r>
       <w:r>
         <w:rPr>
           <w:rStyle w:val="hps"/>
           <w:rFonts w:eastAsia="Times New Roman" w:cs="Times New Roman"/>
-          <w:b/>
-          <w:sz w:val="28"/>
-          <w:szCs w:val="28"/>
-        </w:rPr>
-        <w:t xml:space="preserve">: </w:t>
+          <w:sz w:val="24"/>
+          <w:szCs w:val="24"/>
+        </w:rPr>
+        <w:t>s</w:t>
       </w:r>
       <w:r>
         <w:rPr>
           <w:rStyle w:val="hps"/>
           <w:rFonts w:eastAsia="Times New Roman" w:cs="Times New Roman"/>
-          <w:sz w:val="28"/>
-          <w:szCs w:val="28"/>
-        </w:rPr>
-        <w:t xml:space="preserve"> Todas</w:t>
-      </w:r>
-      <w:proofErr w:type="gramEnd"/>
+          <w:sz w:val="24"/>
+          <w:szCs w:val="24"/>
+        </w:rPr>
+        <w:t xml:space="preserve"> semanas, los padres de</w:t>
+      </w:r>
       <w:r>
         <w:rPr>
           <w:rStyle w:val="hps"/>
           <w:rFonts w:eastAsia="Times New Roman" w:cs="Times New Roman"/>
-          <w:sz w:val="28"/>
-          <w:szCs w:val="28"/>
-        </w:rPr>
-        <w:t xml:space="preserve"> la semanas, los padres </w:t>
+          <w:sz w:val="24"/>
+          <w:szCs w:val="24"/>
+        </w:rPr>
+        <w:t xml:space="preserve"> </w:t>
       </w:r>
       <w:r>
         <w:rPr>
           <w:rStyle w:val="hps"/>
           <w:rFonts w:eastAsia="Times New Roman" w:cs="Times New Roman"/>
-          <w:sz w:val="28"/>
-          <w:szCs w:val="28"/>
-        </w:rPr>
-        <w:t xml:space="preserve">del niño debe encontrar los profesores para hablar de ello </w:t>
+          <w:sz w:val="24"/>
+          <w:szCs w:val="24"/>
+        </w:rPr>
+        <w:t>l</w:t>
       </w:r>
       <w:r>
         <w:rPr>
           <w:rStyle w:val="hps"/>
           <w:rFonts w:eastAsia="Times New Roman" w:cs="Times New Roman"/>
-          <w:sz w:val="28"/>
-          <w:szCs w:val="28"/>
-        </w:rPr>
-        <w:t xml:space="preserve">y permite </w:t>
+          <w:sz w:val="24"/>
+          <w:szCs w:val="24"/>
+        </w:rPr>
+        <w:t>os</w:t>
       </w:r>
       <w:r>
         <w:rPr>
           <w:rStyle w:val="hps"/>
           <w:rFonts w:eastAsia="Times New Roman" w:cs="Times New Roman"/>
-          <w:sz w:val="28"/>
-          <w:szCs w:val="28"/>
-        </w:rPr>
-        <w:t xml:space="preserve">también de conocer más a las otras personas de la asociación. </w:t>
+          <w:sz w:val="24"/>
+          <w:szCs w:val="24"/>
+        </w:rPr>
+        <w:t xml:space="preserve"> niño</w:t>
+      </w:r>
+      <w:r>
+        <w:rPr>
+          <w:rStyle w:val="hps"/>
+          <w:rFonts w:eastAsia="Times New Roman" w:cs="Times New Roman"/>
+          <w:sz w:val="24"/>
+          <w:szCs w:val="24"/>
+        </w:rPr>
+        <w:t>s</w:t>
+      </w:r>
+      <w:r>
+        <w:rPr>
+          <w:rStyle w:val="hps"/>
+          <w:rFonts w:eastAsia="Times New Roman" w:cs="Times New Roman"/>
+          <w:sz w:val="24"/>
+          <w:szCs w:val="24"/>
+        </w:rPr>
+        <w:t xml:space="preserve"> </w:t>
+      </w:r>
+      <w:r>
+        <w:rPr>
+          <w:rStyle w:val="hps"/>
+          <w:rFonts w:eastAsia="Times New Roman" w:cs="Times New Roman"/>
+          <w:sz w:val="24"/>
+          <w:szCs w:val="24"/>
+        </w:rPr>
+        <w:t xml:space="preserve"> y los profesores tienen</w:t>
+      </w:r>
+      <w:r>
+        <w:rPr>
+          <w:rStyle w:val="hps"/>
+          <w:rFonts w:eastAsia="Times New Roman" w:cs="Times New Roman"/>
+          <w:sz w:val="24"/>
+          <w:szCs w:val="24"/>
+        </w:rPr>
+        <w:t xml:space="preserve"> </w:t>
+      </w:r>
+      <w:r>
+        <w:rPr>
+          <w:rStyle w:val="hps"/>
+          <w:rFonts w:eastAsia="Times New Roman" w:cs="Times New Roman"/>
+          <w:sz w:val="24"/>
+          <w:szCs w:val="24"/>
+        </w:rPr>
+        <w:t>encuentros lo que</w:t>
+      </w:r>
+      <w:r>
+        <w:rPr>
+          <w:rStyle w:val="hps"/>
+          <w:rFonts w:eastAsia="Times New Roman" w:cs="Times New Roman"/>
+          <w:sz w:val="24"/>
+          <w:szCs w:val="24"/>
+        </w:rPr>
+        <w:t xml:space="preserve"> permite conocer más a las otras personas de</w:t>
+      </w:r>
+      <w:r>
+        <w:rPr>
+          <w:rStyle w:val="hps"/>
+          <w:rFonts w:eastAsia="Times New Roman" w:cs="Times New Roman"/>
+          <w:sz w:val="24"/>
+          <w:szCs w:val="24"/>
+        </w:rPr>
+        <w:t>l proyecto</w:t>
+      </w:r>
+      <w:r>
+        <w:rPr>
+          <w:rStyle w:val="hps"/>
+          <w:rFonts w:eastAsia="Times New Roman" w:cs="Times New Roman"/>
+          <w:sz w:val="24"/>
+          <w:szCs w:val="24"/>
+        </w:rPr>
+        <w:t xml:space="preserve">. </w:t>
+      </w:r>
+    </w:p>
+    <w:p>
+      <w:pPr>
+        <w:spacing w:line="240" w:lineRule="auto"/>
+        <w:jc w:val="both"/>
+        <w:rPr>
+          <w:sz w:val="24"/>
+          <w:szCs w:val="24"/>
+          <w:lang w:val="es-ES_tradnl"/>
+        </w:rPr>
+      </w:pPr>
+      <w:r>
+        <w:rPr>
+          <w:b/>
+          <w:sz w:val="24"/>
+          <w:szCs w:val="24"/>
+          <w:lang w:val="es-ES_tradnl"/>
+        </w:rPr>
+        <w:t xml:space="preserve">Inversión económica: </w:t>
+      </w:r>
+      <w:r>
+        <w:rPr>
+          <w:sz w:val="24"/>
+          <w:szCs w:val="24"/>
+          <w:lang w:val="es-ES_tradnl"/>
+        </w:rPr>
+        <w:t>La tasa de matrícula es de</w:t>
+      </w:r>
+      <w:r>
+        <w:rPr>
+          <w:sz w:val="24"/>
+          <w:szCs w:val="24"/>
+          <w:lang w:val="es-ES_tradnl"/>
+        </w:rPr>
+        <w:t xml:space="preserve"> 2</w:t>
+      </w:r>
+      <w:r>
+        <w:rPr>
+          <w:sz w:val="24"/>
+          <w:szCs w:val="24"/>
+          <w:lang w:val="es-ES_tradnl"/>
+        </w:rPr>
+        <w:t xml:space="preserve">5€ y las cuotas mensuales serán de </w:t>
+      </w:r>
+    </w:p>
+    <w:p>
+      <w:pPr>
+        <w:spacing w:line="240" w:lineRule="auto"/>
+        <w:jc w:val="both"/>
+        <w:rPr>
+          <w:rStyle w:val="hps"/>
+          <w:rFonts w:eastAsia="Times New Roman" w:cs="Times New Roman"/>
+          <w:sz w:val="24"/>
+          <w:szCs w:val="24"/>
+        </w:rPr>
+      </w:pPr>
+      <w:r>
+        <w:rPr>
+          <w:sz w:val="24"/>
+          <w:szCs w:val="24"/>
+          <w:lang w:val="es-ES_tradnl"/>
+        </w:rPr>
+        <w:t xml:space="preserve">35€ </w:t>
+      </w:r>
+      <w:r>
+        <w:rPr>
+          <w:sz w:val="24"/>
+          <w:szCs w:val="24"/>
+          <w:lang w:val="es-ES_tradnl"/>
+        </w:rPr>
+        <w:t>por</w:t>
+      </w:r>
+      <w:r>
+        <w:rPr>
+          <w:sz w:val="24"/>
+          <w:szCs w:val="24"/>
+          <w:lang w:val="es-ES_tradnl"/>
+        </w:rPr>
+        <w:t xml:space="preserve"> un hijo, 40€ </w:t>
+      </w:r>
+      <w:r>
+        <w:rPr>
+          <w:sz w:val="24"/>
+          <w:szCs w:val="24"/>
+          <w:lang w:val="es-ES_tradnl"/>
+        </w:rPr>
+        <w:t>por</w:t>
+      </w:r>
+      <w:r>
+        <w:rPr>
+          <w:sz w:val="24"/>
+          <w:szCs w:val="24"/>
+          <w:lang w:val="es-ES_tradnl"/>
+        </w:rPr>
+        <w:t xml:space="preserve"> dos y 45€ </w:t>
+      </w:r>
+      <w:r>
+        <w:rPr>
+          <w:sz w:val="24"/>
+          <w:szCs w:val="24"/>
+          <w:lang w:val="es-ES_tradnl"/>
+        </w:rPr>
+        <w:t xml:space="preserve">por </w:t>
+      </w:r>
+      <w:r>
+        <w:rPr>
+          <w:sz w:val="24"/>
+          <w:szCs w:val="24"/>
+          <w:lang w:val="es-ES_tradnl"/>
+        </w:rPr>
+        <w:t>tres hijos.</w:t>
+      </w:r>
+      <w:r>
+        <w:rPr>
+          <w:rStyle w:val="hps"/>
+          <w:rFonts w:eastAsia="Times New Roman" w:cs="Times New Roman"/>
+          <w:sz w:val="24"/>
+          <w:szCs w:val="24"/>
+        </w:rPr>
+        <w:t xml:space="preserve"> </w:t>
+      </w:r>
+    </w:p>
+    <w:p>
+      <w:pPr>
+        <w:spacing w:line="240" w:lineRule="auto"/>
+        <w:jc w:val="both"/>
+        <w:rPr>
+          <w:sz w:val="24"/>
+          <w:szCs w:val="24"/>
+          <w:lang w:val="es-ES_tradnl"/>
+        </w:rPr>
+      </w:pPr>
+      <w:r>
+        <w:rPr>
+          <w:b/>
+          <w:sz w:val="24"/>
+          <w:szCs w:val="24"/>
+          <w:lang w:val="es-ES_tradnl"/>
+        </w:rPr>
+        <w:t>Matrícula</w:t>
+      </w:r>
+      <w:r>
+        <w:rPr>
+          <w:sz w:val="24"/>
+          <w:szCs w:val="24"/>
+          <w:lang w:val="es-ES_tradnl"/>
+        </w:rPr>
+        <w:t xml:space="preserve">: </w:t>
+      </w:r>
+      <w:r>
+        <w:rPr>
+          <w:sz w:val="24"/>
+          <w:szCs w:val="24"/>
+          <w:lang w:val="es-ES_tradnl"/>
+        </w:rPr>
+        <w:t xml:space="preserve">Para matricularse, el niño (con sus padres) debe rellenar un formulario con los datos del alumno, los datos de los padres, aceptar la filosofía del proyecto “EVM” y elegir el </w:t>
+      </w:r>
+      <w:r>
+        <w:rPr>
+          <w:sz w:val="24"/>
+          <w:szCs w:val="24"/>
+          <w:lang w:val="es-ES_tradnl"/>
+        </w:rPr>
+        <w:t>instrumento que quiere aprender</w:t>
+      </w:r>
+      <w:r>
+        <w:rPr>
+          <w:sz w:val="24"/>
+          <w:szCs w:val="24"/>
+          <w:lang w:val="es-ES_tradnl"/>
+        </w:rPr>
+        <w:t>.</w:t>
       </w:r>
     </w:p>
     <w:p>
@@ -2075,10 +2592,119 @@
           <w:rStyle w:val="hps"/>
           <w:rFonts w:eastAsia="Times New Roman" w:cs="Times New Roman"/>
           <w:b/>
-          <w:sz w:val="28"/>
-          <w:szCs w:val="28"/>
-        </w:rPr>
-      </w:pPr>
+          <w:sz w:val="24"/>
+          <w:szCs w:val="24"/>
+        </w:rPr>
+      </w:pPr>
+      <w:r>
+        <w:rPr>
+          <w:b/>
+          <w:sz w:val="24"/>
+          <w:szCs w:val="24"/>
+          <w:lang w:val="es-ES_tradnl"/>
+        </w:rPr>
+        <w:t>Proyecto “EVM”:</w:t>
+      </w:r>
+      <w:r>
+        <w:rPr>
+          <w:sz w:val="24"/>
+          <w:szCs w:val="24"/>
+          <w:lang w:val="es-ES_tradnl"/>
+        </w:rPr>
+        <w:t xml:space="preserve"> Para que un niño pueda participar en el proyecto “EVM”, tiene que tener al menos 3 años. Además, el padre o madre </w:t>
+      </w:r>
+      <w:r>
+        <w:rPr>
+          <w:rStyle w:val="gt-cd-cl"/>
+          <w:rFonts w:eastAsia="Times New Roman" w:cs="Times New Roman"/>
+          <w:sz w:val="24"/>
+          <w:szCs w:val="24"/>
+          <w:lang w:val="es-ES_tradnl"/>
+        </w:rPr>
+        <w:t xml:space="preserve">debería </w:t>
+      </w:r>
+      <w:r>
+        <w:rPr>
+          <w:sz w:val="24"/>
+          <w:szCs w:val="24"/>
+          <w:lang w:val="es-ES_tradnl"/>
+        </w:rPr>
+        <w:t xml:space="preserve">estar regularmente presentes en las clases hasta que el niño cumpla los 13 años. El objetivo de este proyecto no es solamente </w:t>
+      </w:r>
+      <w:r>
+        <w:rPr>
+          <w:sz w:val="24"/>
+          <w:szCs w:val="24"/>
+          <w:lang w:val="es-ES_tradnl"/>
+        </w:rPr>
+        <w:t xml:space="preserve">enseñar </w:t>
+      </w:r>
+      <w:r>
+        <w:rPr>
+          <w:sz w:val="24"/>
+          <w:szCs w:val="24"/>
+          <w:lang w:val="es-ES_tradnl"/>
+        </w:rPr>
+        <w:t xml:space="preserve">música al niño sino </w:t>
+      </w:r>
+      <w:r>
+        <w:rPr>
+          <w:sz w:val="24"/>
+          <w:szCs w:val="24"/>
+          <w:lang w:val="es-ES_tradnl"/>
+        </w:rPr>
+        <w:t>ayudarle</w:t>
+      </w:r>
+      <w:r>
+        <w:rPr>
+          <w:sz w:val="24"/>
+          <w:szCs w:val="24"/>
+          <w:lang w:val="es-ES_tradnl"/>
+        </w:rPr>
+        <w:t xml:space="preserve"> a desarrollar sus capacidades cognitivas, sociales y </w:t>
+      </w:r>
+      <w:r>
+        <w:rPr>
+          <w:sz w:val="24"/>
+          <w:szCs w:val="24"/>
+          <w:lang w:val="es-ES_tradnl"/>
+        </w:rPr>
+        <w:t>enseñarle también sobre la cultura</w:t>
+      </w:r>
+      <w:r>
+        <w:rPr>
+          <w:sz w:val="24"/>
+          <w:szCs w:val="24"/>
+          <w:lang w:val="es-ES_tradnl"/>
+        </w:rPr>
+        <w:t xml:space="preserve">. Todo esto </w:t>
+      </w:r>
+      <w:r>
+        <w:rPr>
+          <w:sz w:val="24"/>
+          <w:szCs w:val="24"/>
+          <w:lang w:val="es-ES_tradnl"/>
+        </w:rPr>
+        <w:t xml:space="preserve">es posible </w:t>
+      </w:r>
+      <w:r>
+        <w:rPr>
+          <w:sz w:val="24"/>
+          <w:szCs w:val="24"/>
+          <w:lang w:val="es-ES_tradnl"/>
+        </w:rPr>
+        <w:t>gracias a la cooperación entre el niño, los padres y los profesores.</w:t>
+      </w:r>
+      <w:r>
+        <w:rPr>
+          <w:rStyle w:val="hps"/>
+          <w:rFonts w:eastAsia="Times New Roman" w:cs="Times New Roman"/>
+          <w:b/>
+          <w:sz w:val="24"/>
+          <w:szCs w:val="24"/>
+        </w:rPr>
+        <w:t xml:space="preserve"> </w:t>
+      </w:r>
     </w:p>
     <w:p>
       <w:pPr>
@@ -2095,8 +2721,8 @@
         <w:spacing w:line="240" w:lineRule="auto"/>
         <w:jc w:val="both"/>
         <w:rPr>
-          <w:sz w:val="28"/>
-          <w:szCs w:val="28"/>
+          <w:sz w:val="24"/>
+          <w:szCs w:val="24"/>
           <w:lang w:val="es-ES_tradnl"/>
         </w:rPr>
       </w:pPr>
@@ -2105,8 +2731,8 @@
           <w:rStyle w:val="hps"/>
           <w:rFonts w:eastAsia="Times New Roman" w:cs="Times New Roman"/>
           <w:b/>
-          <w:sz w:val="28"/>
-          <w:szCs w:val="28"/>
+          <w:sz w:val="24"/>
+          <w:szCs w:val="24"/>
         </w:rPr>
         <w:t xml:space="preserve">Tiempo del estudio: </w:t>
       </w:r>
@@ -2114,19 +2740,83 @@
         <w:rPr>
           <w:rStyle w:val="hps"/>
           <w:rFonts w:eastAsia="Times New Roman" w:cs="Times New Roman"/>
-          <w:sz w:val="28"/>
-          <w:szCs w:val="28"/>
-        </w:rPr>
-        <w:t>Se trata de un periodo de 4 años consecutivos, dejando preparado estudiante para el acceso al Conservatorio u otro curso de música de carácter oficial.</w:t>
-      </w:r>
-    </w:p>
-    <w:p>
-      <w:pPr>
-        <w:rPr>
-          <w:lang w:val="es-ES_tradnl"/>
+          <w:sz w:val="24"/>
+          <w:szCs w:val="24"/>
+        </w:rPr>
+        <w:t>Se trata de un periodo de 4 años consecutivos, dejando preparado estudiante para el acceso al Conservatorio u otro curso de música de carácter</w:t>
+      </w:r>
+      <w:r>
+        <w:rPr>
+          <w:rStyle w:val="hps"/>
+          <w:rFonts w:eastAsia="Times New Roman" w:cs="Times New Roman"/>
+          <w:sz w:val="24"/>
+          <w:szCs w:val="24"/>
+        </w:rPr>
+        <w:t xml:space="preserve"> oficial.</w:t>
+      </w:r>
+    </w:p>
+    <w:p>
+      <w:pPr>
+        <w:spacing w:line="240" w:lineRule="auto"/>
+        <w:jc w:val="both"/>
+        <w:rPr>
+          <w:rStyle w:val="hps"/>
+          <w:rFonts w:eastAsia="Times New Roman" w:cs="Times New Roman"/>
+          <w:sz w:val="24"/>
+          <w:szCs w:val="24"/>
+        </w:rPr>
+      </w:pPr>
+      <w:r>
+        <w:rPr>
+          <w:b/>
+          <w:sz w:val="24"/>
+          <w:szCs w:val="24"/>
+          <w:lang w:val="es-ES_tradnl"/>
+        </w:rPr>
+        <w:t xml:space="preserve">Usuario: </w:t>
+      </w:r>
+      <w:r>
+        <w:rPr>
+          <w:sz w:val="24"/>
+          <w:szCs w:val="24"/>
+          <w:lang w:val="es-ES_tradnl"/>
+        </w:rPr>
+        <w:t xml:space="preserve">Un usuario en nuestro contexto es </w:t>
+      </w:r>
+      <w:r>
+        <w:rPr>
+          <w:sz w:val="24"/>
+          <w:szCs w:val="24"/>
+          <w:lang w:val="es-ES_tradnl"/>
+        </w:rPr>
+        <w:t xml:space="preserve">tanto </w:t>
+      </w:r>
+      <w:r>
+        <w:rPr>
+          <w:sz w:val="24"/>
+          <w:szCs w:val="24"/>
+          <w:lang w:val="es-ES_tradnl"/>
+        </w:rPr>
+        <w:t>un niño a partir de 3 años que quiere apuntarse en la escuela de música.</w:t>
+      </w:r>
+      <w:r>
+        <w:rPr>
+          <w:b/>
+          <w:sz w:val="24"/>
+          <w:szCs w:val="24"/>
+          <w:lang w:val="es-ES_tradnl"/>
+        </w:rPr>
+        <w:t xml:space="preserve"> </w:t>
+      </w:r>
+    </w:p>
+    <w:p>
+      <w:pPr>
+        <w:rPr>
+          <w:sz w:val="24"/>
+          <w:szCs w:val="24"/>
         </w:rPr>
         <w:sectPr>
-          <w:headerReference w:type="default" r:id="rId11"/>
+          <w:type w:val="continuous"/>
           <w:pgSz w:w="11906" w:h="16838"/>
           <w:pgMar w:top="1417" w:right="1701" w:bottom="1417" w:left="1701" w:header="708" w:footer="708" w:gutter="0"/>
           <w:cols w:space="708"/>
@@ -2137,7 +2827,7 @@
     </w:p>
     <w:p>
       <w:pPr>
-        <w:pStyle w:val="Ttulo1"/>
+        <w:pStyle w:val="Heading1"/>
         <w:pBdr>
           <w:bottom w:val="single" w:sz="4" w:space="1" w:color="auto"/>
         </w:pBdr>
@@ -2152,6 +2842,30 @@
         <w:lastRenderedPageBreak/>
         <w:t>3 – Modelo de negocio</w:t>
       </w:r>
+      <w:r>
+        <w:rPr>
+          <w:rFonts w:asciiTheme="minorHAnsi" w:hAnsiTheme="minorHAnsi" w:cstheme="minorHAnsi"/>
+        </w:rPr>
+        <w:fldChar w:fldCharType="begin"/>
+      </w:r>
+      <w:r>
+        <w:instrText xml:space="preserve"> XE "</w:instrText>
+      </w:r>
+      <w:r>
+        <w:rPr>
+          <w:rFonts w:asciiTheme="minorHAnsi" w:hAnsiTheme="minorHAnsi" w:cstheme="minorHAnsi"/>
+        </w:rPr>
+        <w:instrText>3 – Modelo de negocio</w:instrText>
+      </w:r>
+      <w:r>
+        <w:instrText xml:space="preserve">" </w:instrText>
+      </w:r>
+      <w:r>
+        <w:rPr>
+          <w:rFonts w:asciiTheme="minorHAnsi" w:hAnsiTheme="minorHAnsi" w:cstheme="minorHAnsi"/>
+        </w:rPr>
+        <w:fldChar w:fldCharType="end"/>
+      </w:r>
     </w:p>
     <w:p>
       <w:pPr>
@@ -2171,7 +2885,7 @@
     </w:p>
     <w:p>
       <w:pPr>
-        <w:pStyle w:val="Epgrafe"/>
+        <w:pStyle w:val="Caption"/>
         <w:keepNext/>
         <w:jc w:val="right"/>
       </w:pPr>
@@ -2226,20 +2940,33 @@
     </w:p>
     <w:p>
       <w:pPr>
-        <w:pStyle w:val="Epgrafe"/>
+        <w:pStyle w:val="Caption"/>
         <w:jc w:val="right"/>
       </w:pPr>
       <w:r>
         <w:t xml:space="preserve">Imagen </w:t>
       </w:r>
-      <w:fldSimple w:instr=" SEQ Imagen \* ARABIC ">
-        <w:r>
-          <w:rPr>
-            <w:noProof/>
-          </w:rPr>
-          <w:t>2</w:t>
-        </w:r>
-      </w:fldSimple>
+      <w:r>
+        <w:fldChar w:fldCharType="begin"/>
+      </w:r>
+      <w:r>
+        <w:instrText xml:space="preserve"> SEQ Imagen \* ARABIC </w:instrText>
+      </w:r>
+      <w:r>
+        <w:fldChar w:fldCharType="separate"/>
+      </w:r>
+      <w:r>
+        <w:rPr>
+          <w:noProof/>
+        </w:rPr>
+        <w:t>2</w:t>
+      </w:r>
+      <w:r>
+        <w:rPr>
+          <w:noProof/>
+        </w:rPr>
+        <w:fldChar w:fldCharType="end"/>
+      </w:r>
       <w:r>
         <w:t>: BPMN Administración de registros y pagos</w:t>
       </w:r>
@@ -2261,15 +2988,15 @@
         <w:jc w:val="both"/>
         <w:rPr>
           <w:rFonts w:cstheme="minorHAnsi"/>
-          <w:sz w:val="28"/>
-          <w:szCs w:val="28"/>
-        </w:rPr>
-      </w:pPr>
-      <w:r>
-        <w:rPr>
-          <w:rFonts w:cstheme="minorHAnsi"/>
-          <w:sz w:val="28"/>
-          <w:szCs w:val="28"/>
+          <w:sz w:val="24"/>
+          <w:szCs w:val="24"/>
+        </w:rPr>
+      </w:pPr>
+      <w:r>
+        <w:rPr>
+          <w:rFonts w:cstheme="minorHAnsi"/>
+          <w:sz w:val="24"/>
+          <w:szCs w:val="24"/>
         </w:rPr>
         <w:lastRenderedPageBreak/>
         <w:t xml:space="preserve">El BPMN anterior empieza cuando un usuario muestra interés en la escuela y va a tener una entrevista con el director de esta. El director habla con él y le presenta la filosofía y una vista general del proyecto. Le entrega una copia de la filosofía, la cual tiene que aceptar y firmar el usuario antes de devolvérsela si quiere matricularse. En caso afirmativo se le entrega la hoja de registro, la cual rellena y firma el usuario con sus datos. Es entregada al secretario el cual se encarga de archivarla y, mientras el usuario siga en la escuela el secretario se encargará de cobrarle una tasa mensual. En caso de querer darse de baja </w:t>
@@ -2277,8 +3004,8 @@
       <w:r>
         <w:rPr>
           <w:rFonts w:cstheme="minorHAnsi"/>
-          <w:sz w:val="28"/>
-          <w:szCs w:val="28"/>
+          <w:sz w:val="24"/>
+          <w:szCs w:val="24"/>
         </w:rPr>
         <w:t>se lo comunicaría al secretario.</w:t>
       </w:r>
@@ -2411,7 +3138,21 @@
     </w:p>
     <w:p>
       <w:pPr>
-        <w:pStyle w:val="Ttulo1"/>
+        <w:rPr>
+          <w:rFonts w:cstheme="minorHAnsi"/>
+        </w:rPr>
+      </w:pPr>
+    </w:p>
+    <w:p>
+      <w:pPr>
+        <w:rPr>
+          <w:rFonts w:cstheme="minorHAnsi"/>
+        </w:rPr>
+      </w:pPr>
+    </w:p>
+    <w:p>
+      <w:pPr>
+        <w:pStyle w:val="Heading1"/>
         <w:pBdr>
           <w:bottom w:val="single" w:sz="4" w:space="1" w:color="auto"/>
         </w:pBdr>
@@ -2419,8 +3160,6 @@
           <w:rFonts w:asciiTheme="minorHAnsi" w:hAnsiTheme="minorHAnsi" w:cstheme="minorHAnsi"/>
         </w:rPr>
       </w:pPr>
-      <w:bookmarkStart w:id="1" w:name="_GoBack"/>
-      <w:bookmarkEnd w:id="1"/>
       <w:r>
         <w:rPr>
           <w:rFonts w:asciiTheme="minorHAnsi" w:hAnsiTheme="minorHAnsi" w:cstheme="minorHAnsi"/>
@@ -2428,71 +3167,89 @@
         <w:lastRenderedPageBreak/>
         <w:t>4 – Visión general del sistema</w:t>
       </w:r>
-    </w:p>
-    <w:p>
-      <w:pPr>
-        <w:rPr>
-          <w:rFonts w:cstheme="minorHAnsi"/>
-        </w:rPr>
-      </w:pPr>
-    </w:p>
-    <w:p>
-      <w:pPr>
-        <w:rPr>
-          <w:rFonts w:cstheme="minorHAnsi"/>
-          <w:sz w:val="28"/>
-          <w:szCs w:val="28"/>
-        </w:rPr>
-      </w:pPr>
-      <w:r>
-        <w:rPr>
-          <w:rStyle w:val="Ttulo2Car"/>
+      <w:r>
+        <w:rPr>
+          <w:rFonts w:asciiTheme="minorHAnsi" w:hAnsiTheme="minorHAnsi" w:cstheme="minorHAnsi"/>
+        </w:rPr>
+        <w:fldChar w:fldCharType="begin"/>
+      </w:r>
+      <w:r>
+        <w:instrText xml:space="preserve"> XE "</w:instrText>
+      </w:r>
+      <w:r>
+        <w:rPr>
+          <w:rFonts w:asciiTheme="minorHAnsi" w:hAnsiTheme="minorHAnsi" w:cstheme="minorHAnsi"/>
+        </w:rPr>
+        <w:instrText>4 – Visión general del sistema</w:instrText>
+      </w:r>
+      <w:r>
+        <w:instrText xml:space="preserve">" </w:instrText>
+      </w:r>
+      <w:r>
+        <w:rPr>
+          <w:rFonts w:asciiTheme="minorHAnsi" w:hAnsiTheme="minorHAnsi" w:cstheme="minorHAnsi"/>
+        </w:rPr>
+        <w:fldChar w:fldCharType="end"/>
+      </w:r>
+    </w:p>
+    <w:p>
+      <w:pPr>
+        <w:rPr>
+          <w:rFonts w:cstheme="minorHAnsi"/>
+        </w:rPr>
+      </w:pPr>
+    </w:p>
+    <w:p>
+      <w:pPr>
+        <w:rPr>
+          <w:rFonts w:cstheme="minorHAnsi"/>
+          <w:sz w:val="24"/>
+          <w:szCs w:val="24"/>
+        </w:rPr>
+      </w:pPr>
+      <w:r>
+        <w:rPr>
+          <w:rStyle w:val="Heading2Char"/>
+          <w:sz w:val="24"/>
+          <w:szCs w:val="24"/>
         </w:rPr>
         <w:t>HU-1.</w:t>
       </w:r>
       <w:r>
         <w:rPr>
           <w:rFonts w:cstheme="minorHAnsi"/>
-          <w:sz w:val="28"/>
-          <w:szCs w:val="28"/>
-        </w:rPr>
-        <w:t xml:space="preserve"> </w:t>
-      </w:r>
-      <w:r>
-        <w:rPr>
-          <w:rFonts w:cstheme="minorHAnsi"/>
-          <w:sz w:val="28"/>
-          <w:szCs w:val="28"/>
-        </w:rPr>
-        <w:t>Como director de la escuela de música quiero:</w:t>
-      </w:r>
-    </w:p>
-    <w:p>
-      <w:pPr>
-        <w:pStyle w:val="Prrafodelista"/>
+          <w:sz w:val="24"/>
+          <w:szCs w:val="24"/>
+        </w:rPr>
+        <w:t xml:space="preserve"> Como director de la escuela de música quiero:</w:t>
+      </w:r>
+    </w:p>
+    <w:p>
+      <w:pPr>
+        <w:pStyle w:val="ListParagraph"/>
         <w:numPr>
           <w:ilvl w:val="0"/>
           <w:numId w:val="1"/>
         </w:numPr>
         <w:rPr>
           <w:rFonts w:cstheme="minorHAnsi"/>
-          <w:sz w:val="28"/>
-          <w:szCs w:val="28"/>
-        </w:rPr>
-      </w:pPr>
-      <w:r>
-        <w:rPr>
-          <w:rFonts w:cstheme="minorHAnsi"/>
-          <w:sz w:val="28"/>
-          <w:szCs w:val="28"/>
+          <w:sz w:val="24"/>
+          <w:szCs w:val="24"/>
+        </w:rPr>
+      </w:pPr>
+      <w:r>
+        <w:rPr>
+          <w:rFonts w:cstheme="minorHAnsi"/>
+          <w:sz w:val="24"/>
+          <w:szCs w:val="24"/>
         </w:rPr>
         <w:t xml:space="preserve">Tener </w:t>
       </w:r>
       <w:r>
         <w:rPr>
           <w:rFonts w:cstheme="minorHAnsi"/>
-          <w:sz w:val="28"/>
-          <w:szCs w:val="28"/>
+          <w:sz w:val="24"/>
+          <w:szCs w:val="24"/>
         </w:rPr>
         <w:t>un sistema que regule la administración de los alumnos, los pagos y los espacios.</w:t>
       </w:r>
@@ -2501,89 +3258,83 @@
       <w:pPr>
         <w:rPr>
           <w:rFonts w:cstheme="minorHAnsi"/>
-          <w:sz w:val="28"/>
-          <w:szCs w:val="28"/>
-        </w:rPr>
-      </w:pPr>
-      <w:r>
-        <w:rPr>
-          <w:rStyle w:val="Ttulo2Car"/>
+          <w:sz w:val="24"/>
+          <w:szCs w:val="24"/>
+        </w:rPr>
+      </w:pPr>
+      <w:r>
+        <w:rPr>
+          <w:rStyle w:val="Heading2Char"/>
+          <w:sz w:val="24"/>
+          <w:szCs w:val="24"/>
         </w:rPr>
         <w:t>HU-2.</w:t>
       </w:r>
       <w:r>
         <w:rPr>
           <w:rFonts w:cstheme="minorHAnsi"/>
-          <w:sz w:val="28"/>
-          <w:szCs w:val="28"/>
-        </w:rPr>
-        <w:t xml:space="preserve"> </w:t>
-      </w:r>
-      <w:r>
-        <w:rPr>
-          <w:rFonts w:cstheme="minorHAnsi"/>
-          <w:sz w:val="28"/>
-          <w:szCs w:val="28"/>
-        </w:rPr>
-        <w:t>Como usuario</w:t>
-      </w:r>
-      <w:r>
-        <w:rPr>
-          <w:rFonts w:cstheme="minorHAnsi"/>
-          <w:sz w:val="28"/>
-          <w:szCs w:val="28"/>
+          <w:sz w:val="24"/>
+          <w:szCs w:val="24"/>
+        </w:rPr>
+        <w:t xml:space="preserve"> Como usuario</w:t>
+      </w:r>
+      <w:r>
+        <w:rPr>
+          <w:rFonts w:cstheme="minorHAnsi"/>
+          <w:sz w:val="24"/>
+          <w:szCs w:val="24"/>
         </w:rPr>
         <w:t xml:space="preserve"> quiero</w:t>
       </w:r>
       <w:r>
         <w:rPr>
           <w:rFonts w:cstheme="minorHAnsi"/>
-          <w:sz w:val="28"/>
-          <w:szCs w:val="28"/>
+          <w:sz w:val="24"/>
+          <w:szCs w:val="24"/>
         </w:rPr>
         <w:t>:</w:t>
       </w:r>
     </w:p>
     <w:p>
       <w:pPr>
-        <w:pStyle w:val="Prrafodelista"/>
+        <w:pStyle w:val="ListParagraph"/>
         <w:numPr>
           <w:ilvl w:val="0"/>
           <w:numId w:val="1"/>
         </w:numPr>
         <w:rPr>
           <w:rFonts w:cstheme="minorHAnsi"/>
-          <w:sz w:val="28"/>
-          <w:szCs w:val="28"/>
-        </w:rPr>
-      </w:pPr>
-      <w:r>
-        <w:rPr>
-          <w:rFonts w:cstheme="minorHAnsi"/>
-          <w:sz w:val="28"/>
-          <w:szCs w:val="28"/>
+          <w:sz w:val="24"/>
+          <w:szCs w:val="24"/>
+        </w:rPr>
+      </w:pPr>
+      <w:r>
+        <w:rPr>
+          <w:rFonts w:cstheme="minorHAnsi"/>
+          <w:sz w:val="24"/>
+          <w:szCs w:val="24"/>
         </w:rPr>
         <w:t>Que se facilite el método de pago</w:t>
       </w:r>
     </w:p>
     <w:p>
       <w:pPr>
-        <w:pStyle w:val="Prrafodelista"/>
+        <w:pStyle w:val="ListParagraph"/>
         <w:numPr>
           <w:ilvl w:val="0"/>
           <w:numId w:val="1"/>
         </w:numPr>
         <w:rPr>
           <w:rFonts w:cstheme="minorHAnsi"/>
-          <w:sz w:val="28"/>
-          <w:szCs w:val="28"/>
-        </w:rPr>
-      </w:pPr>
-      <w:r>
-        <w:rPr>
-          <w:rFonts w:cstheme="minorHAnsi"/>
-          <w:sz w:val="28"/>
-          <w:szCs w:val="28"/>
+          <w:sz w:val="24"/>
+          <w:szCs w:val="24"/>
+        </w:rPr>
+      </w:pPr>
+      <w:r>
+        <w:rPr>
+          <w:rFonts w:cstheme="minorHAnsi"/>
+          <w:sz w:val="24"/>
+          <w:szCs w:val="24"/>
         </w:rPr>
         <w:t>Mayor acceso a la información</w:t>
       </w:r>
@@ -2595,14 +3346,50 @@
     </w:p>
     <w:p>
       <w:pPr>
-        <w:pStyle w:val="Ttulo2"/>
+        <w:pStyle w:val="Heading2"/>
         <w:pBdr>
           <w:bottom w:val="single" w:sz="4" w:space="1" w:color="auto"/>
         </w:pBdr>
-      </w:pPr>
-      <w:r>
+        <w:rPr>
+          <w:sz w:val="28"/>
+          <w:szCs w:val="28"/>
+        </w:rPr>
+      </w:pPr>
+      <w:r>
+        <w:rPr>
+          <w:sz w:val="28"/>
+          <w:szCs w:val="28"/>
+        </w:rPr>
         <w:lastRenderedPageBreak/>
-        <w:t xml:space="preserve">Anexo </w:t>
+        <w:t>Anexo</w:t>
+      </w:r>
+      <w:r>
+        <w:rPr>
+          <w:sz w:val="28"/>
+          <w:szCs w:val="28"/>
+        </w:rPr>
+        <w:fldChar w:fldCharType="begin"/>
+      </w:r>
+      <w:r>
+        <w:rPr>
+          <w:sz w:val="28"/>
+          <w:szCs w:val="28"/>
+        </w:rPr>
+        <w:instrText xml:space="preserve"> XE "Anexo" </w:instrText>
+      </w:r>
+      <w:r>
+        <w:rPr>
+          <w:sz w:val="28"/>
+          <w:szCs w:val="28"/>
+        </w:rPr>
+        <w:fldChar w:fldCharType="end"/>
+      </w:r>
+      <w:r>
+        <w:rPr>
+          <w:sz w:val="28"/>
+          <w:szCs w:val="28"/>
+        </w:rPr>
+        <w:t xml:space="preserve"> </w:t>
       </w:r>
     </w:p>
     <w:p/>
@@ -2666,7 +3453,7 @@
     </w:p>
     <w:p>
       <w:pPr>
-        <w:pStyle w:val="Epgrafe"/>
+        <w:pStyle w:val="Caption"/>
         <w:rPr>
           <w:rFonts w:eastAsiaTheme="majorEastAsia" w:cstheme="minorHAnsi"/>
           <w:b w:val="0"/>
@@ -2678,27 +3465,14 @@
       <w:r>
         <w:t xml:space="preserve">Imagen </w:t>
       </w:r>
-      <w:r>
-        <w:fldChar w:fldCharType="begin"/>
-      </w:r>
-      <w:r>
-        <w:instrText xml:space="preserve"> SEQ Imagen \* ARABIC </w:instrText>
-      </w:r>
-      <w:r>
-        <w:fldChar w:fldCharType="separate"/>
-      </w:r>
-      <w:r>
-        <w:rPr>
-          <w:noProof/>
-        </w:rPr>
-        <w:t>3</w:t>
-      </w:r>
-      <w:r>
-        <w:rPr>
-          <w:noProof/>
-        </w:rPr>
-        <w:fldChar w:fldCharType="end"/>
-      </w:r>
+      <w:fldSimple w:instr=" SEQ Imagen \* ARABIC ">
+        <w:r>
+          <w:rPr>
+            <w:noProof/>
+          </w:rPr>
+          <w:t>3</w:t>
+        </w:r>
+      </w:fldSimple>
       <w:r>
         <w:t>: Folleto promocional</w:t>
       </w:r>
@@ -2769,7 +3543,7 @@
 <w:hdr xmlns:wpc="http://schemas.microsoft.com/office/word/2010/wordprocessingCanvas" xmlns:mc="http://schemas.openxmlformats.org/markup-compatibility/2006" xmlns:o="urn:schemas-microsoft-com:office:office" xmlns:r="http://schemas.openxmlformats.org/officeDocument/2006/relationships" xmlns:m="http://schemas.openxmlformats.org/officeDocument/2006/math" xmlns:v="urn:schemas-microsoft-com:vml" xmlns:wp14="http://schemas.microsoft.com/office/word/2010/wordprocessingDrawing" xmlns:wp="http://schemas.openxmlformats.org/drawingml/2006/wordprocessingDrawing" xmlns:w10="urn:schemas-microsoft-com:office:word" xmlns:w="http://schemas.openxmlformats.org/wordprocessingml/2006/main" xmlns:w14="http://schemas.microsoft.com/office/word/2010/wordml" xmlns:wpg="http://schemas.microsoft.com/office/word/2010/wordprocessingGroup" xmlns:wpi="http://schemas.microsoft.com/office/word/2010/wordprocessingInk" xmlns:wne="http://schemas.microsoft.com/office/word/2006/wordml" xmlns:wps="http://schemas.microsoft.com/office/word/2010/wordprocessingShape" mc:Ignorable="w14 wp14">
   <w:p>
     <w:pPr>
-      <w:pStyle w:val="Encabezado"/>
+      <w:pStyle w:val="Header"/>
     </w:pPr>
   </w:p>
 </w:hdr>
@@ -2779,7 +3553,7 @@
 <w:hdr xmlns:wpc="http://schemas.microsoft.com/office/word/2010/wordprocessingCanvas" xmlns:mc="http://schemas.openxmlformats.org/markup-compatibility/2006" xmlns:o="urn:schemas-microsoft-com:office:office" xmlns:r="http://schemas.openxmlformats.org/officeDocument/2006/relationships" xmlns:m="http://schemas.openxmlformats.org/officeDocument/2006/math" xmlns:v="urn:schemas-microsoft-com:vml" xmlns:wp14="http://schemas.microsoft.com/office/word/2010/wordprocessingDrawing" xmlns:wp="http://schemas.openxmlformats.org/drawingml/2006/wordprocessingDrawing" xmlns:w10="urn:schemas-microsoft-com:office:word" xmlns:w="http://schemas.openxmlformats.org/wordprocessingml/2006/main" xmlns:w14="http://schemas.microsoft.com/office/word/2010/wordml" xmlns:wpg="http://schemas.microsoft.com/office/word/2010/wordprocessingGroup" xmlns:wpi="http://schemas.microsoft.com/office/word/2010/wordprocessingInk" xmlns:wne="http://schemas.microsoft.com/office/word/2006/wordml" xmlns:wps="http://schemas.microsoft.com/office/word/2010/wordprocessingShape" mc:Ignorable="w14 wp14">
   <w:p>
     <w:pPr>
-      <w:pStyle w:val="Encabezado"/>
+      <w:pStyle w:val="Header"/>
     </w:pPr>
   </w:p>
 </w:hdr>
@@ -4129,11 +4903,11 @@
     <w:name w:val="Normal"/>
     <w:qFormat/>
   </w:style>
-  <w:style w:type="paragraph" w:styleId="Ttulo1">
+  <w:style w:type="paragraph" w:styleId="Heading1">
     <w:name w:val="heading 1"/>
     <w:basedOn w:val="Normal"/>
     <w:next w:val="Normal"/>
-    <w:link w:val="Ttulo1Car"/>
+    <w:link w:val="Heading1Char"/>
     <w:uiPriority w:val="9"/>
     <w:qFormat/>
     <w:rsid w:val="00CD63CB"/>
@@ -4152,11 +4926,11 @@
       <w:szCs w:val="28"/>
     </w:rPr>
   </w:style>
-  <w:style w:type="paragraph" w:styleId="Ttulo2">
+  <w:style w:type="paragraph" w:styleId="Heading2">
     <w:name w:val="heading 2"/>
     <w:basedOn w:val="Normal"/>
     <w:next w:val="Normal"/>
-    <w:link w:val="Ttulo2Car"/>
+    <w:link w:val="Heading2Char"/>
     <w:uiPriority w:val="9"/>
     <w:unhideWhenUsed/>
     <w:qFormat/>
@@ -4176,11 +4950,11 @@
       <w:szCs w:val="26"/>
     </w:rPr>
   </w:style>
-  <w:style w:type="paragraph" w:styleId="Ttulo3">
+  <w:style w:type="paragraph" w:styleId="Heading3">
     <w:name w:val="heading 3"/>
     <w:basedOn w:val="Normal"/>
     <w:next w:val="Normal"/>
-    <w:link w:val="Ttulo3Car"/>
+    <w:link w:val="Heading3Char"/>
     <w:uiPriority w:val="9"/>
     <w:unhideWhenUsed/>
     <w:qFormat/>
@@ -4198,13 +4972,13 @@
       <w:color w:val="4F81BD" w:themeColor="accent1"/>
     </w:rPr>
   </w:style>
-  <w:style w:type="character" w:default="1" w:styleId="Fuentedeprrafopredeter">
+  <w:style w:type="character" w:default="1" w:styleId="DefaultParagraphFont">
     <w:name w:val="Default Paragraph Font"/>
     <w:uiPriority w:val="1"/>
     <w:semiHidden/>
     <w:unhideWhenUsed/>
   </w:style>
-  <w:style w:type="table" w:default="1" w:styleId="Tablanormal">
+  <w:style w:type="table" w:default="1" w:styleId="TableNormal">
     <w:name w:val="Normal Table"/>
     <w:uiPriority w:val="99"/>
     <w:semiHidden/>
@@ -4219,16 +4993,16 @@
       </w:tblCellMar>
     </w:tblPr>
   </w:style>
-  <w:style w:type="numbering" w:default="1" w:styleId="Sinlista">
+  <w:style w:type="numbering" w:default="1" w:styleId="NoList">
     <w:name w:val="No List"/>
     <w:uiPriority w:val="99"/>
     <w:semiHidden/>
     <w:unhideWhenUsed/>
   </w:style>
-  <w:style w:type="character" w:customStyle="1" w:styleId="Ttulo1Car">
-    <w:name w:val="Título 1 Car"/>
-    <w:basedOn w:val="Fuentedeprrafopredeter"/>
-    <w:link w:val="Ttulo1"/>
+  <w:style w:type="character" w:customStyle="1" w:styleId="Heading1Char">
+    <w:name w:val="Heading 1 Char"/>
+    <w:basedOn w:val="DefaultParagraphFont"/>
+    <w:link w:val="Heading1"/>
     <w:uiPriority w:val="9"/>
     <w:rsid w:val="00CD63CB"/>
     <w:rPr>
@@ -4240,9 +5014,9 @@
       <w:szCs w:val="28"/>
     </w:rPr>
   </w:style>
-  <w:style w:type="table" w:styleId="Tablaconcuadrcula">
+  <w:style w:type="table" w:styleId="TableGrid">
     <w:name w:val="Table Grid"/>
-    <w:basedOn w:val="Tablanormal"/>
+    <w:basedOn w:val="TableNormal"/>
     <w:uiPriority w:val="59"/>
     <w:rsid w:val="00CD63CB"/>
     <w:pPr>
@@ -4266,10 +5040,10 @@
       </w:tblCellMar>
     </w:tblPr>
   </w:style>
-  <w:style w:type="character" w:customStyle="1" w:styleId="Ttulo2Car">
-    <w:name w:val="Título 2 Car"/>
-    <w:basedOn w:val="Fuentedeprrafopredeter"/>
-    <w:link w:val="Ttulo2"/>
+  <w:style w:type="character" w:customStyle="1" w:styleId="Heading2Char">
+    <w:name w:val="Heading 2 Char"/>
+    <w:basedOn w:val="DefaultParagraphFont"/>
+    <w:link w:val="Heading2"/>
     <w:uiPriority w:val="9"/>
     <w:rsid w:val="00AE3D0C"/>
     <w:rPr>
@@ -4281,10 +5055,10 @@
       <w:szCs w:val="26"/>
     </w:rPr>
   </w:style>
-  <w:style w:type="paragraph" w:styleId="Encabezado">
+  <w:style w:type="paragraph" w:styleId="Header">
     <w:name w:val="header"/>
     <w:basedOn w:val="Normal"/>
-    <w:link w:val="EncabezadoCar"/>
+    <w:link w:val="HeaderChar"/>
     <w:uiPriority w:val="99"/>
     <w:unhideWhenUsed/>
     <w:rsid w:val="00AE3D0C"/>
@@ -4296,17 +5070,17 @@
       <w:spacing w:after="0" w:line="240" w:lineRule="auto"/>
     </w:pPr>
   </w:style>
-  <w:style w:type="character" w:customStyle="1" w:styleId="EncabezadoCar">
-    <w:name w:val="Encabezado Car"/>
-    <w:basedOn w:val="Fuentedeprrafopredeter"/>
-    <w:link w:val="Encabezado"/>
+  <w:style w:type="character" w:customStyle="1" w:styleId="HeaderChar">
+    <w:name w:val="Header Char"/>
+    <w:basedOn w:val="DefaultParagraphFont"/>
+    <w:link w:val="Header"/>
     <w:uiPriority w:val="99"/>
     <w:rsid w:val="00AE3D0C"/>
   </w:style>
-  <w:style w:type="paragraph" w:styleId="Piedepgina">
+  <w:style w:type="paragraph" w:styleId="Footer">
     <w:name w:val="footer"/>
     <w:basedOn w:val="Normal"/>
-    <w:link w:val="PiedepginaCar"/>
+    <w:link w:val="FooterChar"/>
     <w:uiPriority w:val="99"/>
     <w:unhideWhenUsed/>
     <w:rsid w:val="00AE3D0C"/>
@@ -4318,17 +5092,17 @@
       <w:spacing w:after="0" w:line="240" w:lineRule="auto"/>
     </w:pPr>
   </w:style>
-  <w:style w:type="character" w:customStyle="1" w:styleId="PiedepginaCar">
-    <w:name w:val="Pie de página Car"/>
-    <w:basedOn w:val="Fuentedeprrafopredeter"/>
-    <w:link w:val="Piedepgina"/>
+  <w:style w:type="character" w:customStyle="1" w:styleId="FooterChar">
+    <w:name w:val="Footer Char"/>
+    <w:basedOn w:val="DefaultParagraphFont"/>
+    <w:link w:val="Footer"/>
     <w:uiPriority w:val="99"/>
     <w:rsid w:val="00AE3D0C"/>
   </w:style>
-  <w:style w:type="paragraph" w:styleId="Textodeglobo">
+  <w:style w:type="paragraph" w:styleId="BalloonText">
     <w:name w:val="Balloon Text"/>
     <w:basedOn w:val="Normal"/>
-    <w:link w:val="TextodegloboCar"/>
+    <w:link w:val="BalloonTextChar"/>
     <w:uiPriority w:val="99"/>
     <w:semiHidden/>
     <w:unhideWhenUsed/>
@@ -4342,10 +5116,10 @@
       <w:szCs w:val="16"/>
     </w:rPr>
   </w:style>
-  <w:style w:type="character" w:customStyle="1" w:styleId="TextodegloboCar">
-    <w:name w:val="Texto de globo Car"/>
-    <w:basedOn w:val="Fuentedeprrafopredeter"/>
-    <w:link w:val="Textodeglobo"/>
+  <w:style w:type="character" w:customStyle="1" w:styleId="BalloonTextChar">
+    <w:name w:val="Balloon Text Char"/>
+    <w:basedOn w:val="DefaultParagraphFont"/>
+    <w:link w:val="BalloonText"/>
     <w:uiPriority w:val="99"/>
     <w:semiHidden/>
     <w:rsid w:val="00AE3D0C"/>
@@ -4355,7 +5129,7 @@
       <w:szCs w:val="16"/>
     </w:rPr>
   </w:style>
-  <w:style w:type="paragraph" w:styleId="Epgrafe">
+  <w:style w:type="paragraph" w:styleId="Caption">
     <w:name w:val="caption"/>
     <w:basedOn w:val="Normal"/>
     <w:next w:val="Normal"/>
@@ -4374,7 +5148,7 @@
       <w:szCs w:val="18"/>
     </w:rPr>
   </w:style>
-  <w:style w:type="paragraph" w:styleId="Prrafodelista">
+  <w:style w:type="paragraph" w:styleId="ListParagraph">
     <w:name w:val="List Paragraph"/>
     <w:basedOn w:val="Normal"/>
     <w:uiPriority w:val="34"/>
@@ -4385,10 +5159,10 @@
       <w:contextualSpacing/>
     </w:pPr>
   </w:style>
-  <w:style w:type="character" w:customStyle="1" w:styleId="Ttulo3Car">
-    <w:name w:val="Título 3 Car"/>
-    <w:basedOn w:val="Fuentedeprrafopredeter"/>
-    <w:link w:val="Ttulo3"/>
+  <w:style w:type="character" w:customStyle="1" w:styleId="Heading3Char">
+    <w:name w:val="Heading 3 Char"/>
+    <w:basedOn w:val="DefaultParagraphFont"/>
+    <w:link w:val="Heading3"/>
     <w:uiPriority w:val="9"/>
     <w:rsid w:val="00EA37DC"/>
     <w:rPr>
@@ -4400,17 +5174,17 @@
   </w:style>
   <w:style w:type="character" w:customStyle="1" w:styleId="gt-cd-cl">
     <w:name w:val="gt-cd-cl"/>
-    <w:basedOn w:val="Fuentedeprrafopredeter"/>
+    <w:basedOn w:val="DefaultParagraphFont"/>
     <w:rsid w:val="00731568"/>
   </w:style>
   <w:style w:type="character" w:customStyle="1" w:styleId="hps">
     <w:name w:val="hps"/>
-    <w:basedOn w:val="Fuentedeprrafopredeter"/>
+    <w:basedOn w:val="DefaultParagraphFont"/>
     <w:rsid w:val="00731568"/>
   </w:style>
-  <w:style w:type="character" w:styleId="Hipervnculo">
+  <w:style w:type="character" w:styleId="Hyperlink">
     <w:name w:val="Hyperlink"/>
-    <w:basedOn w:val="Fuentedeprrafopredeter"/>
+    <w:basedOn w:val="DefaultParagraphFont"/>
     <w:uiPriority w:val="99"/>
     <w:unhideWhenUsed/>
     <w:rsid w:val="003428FA"/>
@@ -4418,6 +5192,34 @@
       <w:color w:val="0000FF" w:themeColor="hyperlink"/>
       <w:u w:val="single"/>
     </w:rPr>
+  </w:style>
+  <w:style w:type="paragraph" w:styleId="Index1">
+    <w:name w:val="index 1"/>
+    <w:basedOn w:val="Normal"/>
+    <w:next w:val="Normal"/>
+    <w:autoRedefine/>
+    <w:uiPriority w:val="99"/>
+    <w:semiHidden/>
+    <w:unhideWhenUsed/>
+    <w:rsid w:val="00950C6B"/>
+    <w:pPr>
+      <w:spacing w:after="0" w:line="240" w:lineRule="auto"/>
+      <w:ind w:left="220" w:hanging="220"/>
+    </w:pPr>
+  </w:style>
+  <w:style w:type="paragraph" w:styleId="Index2">
+    <w:name w:val="index 2"/>
+    <w:basedOn w:val="Normal"/>
+    <w:next w:val="Normal"/>
+    <w:autoRedefine/>
+    <w:uiPriority w:val="99"/>
+    <w:semiHidden/>
+    <w:unhideWhenUsed/>
+    <w:rsid w:val="00950C6B"/>
+    <w:pPr>
+      <w:spacing w:after="0" w:line="240" w:lineRule="auto"/>
+      <w:ind w:left="440" w:hanging="220"/>
+    </w:pPr>
   </w:style>
 </w:styles>
 </file>
@@ -4582,11 +5384,11 @@
     <w:name w:val="Normal"/>
     <w:qFormat/>
   </w:style>
-  <w:style w:type="paragraph" w:styleId="Ttulo1">
+  <w:style w:type="paragraph" w:styleId="Heading1">
     <w:name w:val="heading 1"/>
     <w:basedOn w:val="Normal"/>
     <w:next w:val="Normal"/>
-    <w:link w:val="Ttulo1Car"/>
+    <w:link w:val="Heading1Char"/>
     <w:uiPriority w:val="9"/>
     <w:qFormat/>
     <w:rsid w:val="00CD63CB"/>
@@ -4605,11 +5407,11 @@
       <w:szCs w:val="28"/>
     </w:rPr>
   </w:style>
-  <w:style w:type="paragraph" w:styleId="Ttulo2">
+  <w:style w:type="paragraph" w:styleId="Heading2">
     <w:name w:val="heading 2"/>
     <w:basedOn w:val="Normal"/>
     <w:next w:val="Normal"/>
-    <w:link w:val="Ttulo2Car"/>
+    <w:link w:val="Heading2Char"/>
     <w:uiPriority w:val="9"/>
     <w:unhideWhenUsed/>
     <w:qFormat/>
@@ -4629,11 +5431,11 @@
       <w:szCs w:val="26"/>
     </w:rPr>
   </w:style>
-  <w:style w:type="paragraph" w:styleId="Ttulo3">
+  <w:style w:type="paragraph" w:styleId="Heading3">
     <w:name w:val="heading 3"/>
     <w:basedOn w:val="Normal"/>
     <w:next w:val="Normal"/>
-    <w:link w:val="Ttulo3Car"/>
+    <w:link w:val="Heading3Char"/>
     <w:uiPriority w:val="9"/>
     <w:unhideWhenUsed/>
     <w:qFormat/>
@@ -4651,13 +5453,13 @@
       <w:color w:val="4F81BD" w:themeColor="accent1"/>
     </w:rPr>
   </w:style>
-  <w:style w:type="character" w:default="1" w:styleId="Fuentedeprrafopredeter">
+  <w:style w:type="character" w:default="1" w:styleId="DefaultParagraphFont">
     <w:name w:val="Default Paragraph Font"/>
     <w:uiPriority w:val="1"/>
     <w:semiHidden/>
     <w:unhideWhenUsed/>
   </w:style>
-  <w:style w:type="table" w:default="1" w:styleId="Tablanormal">
+  <w:style w:type="table" w:default="1" w:styleId="TableNormal">
     <w:name w:val="Normal Table"/>
     <w:uiPriority w:val="99"/>
     <w:semiHidden/>
@@ -4672,16 +5474,16 @@
       </w:tblCellMar>
     </w:tblPr>
   </w:style>
-  <w:style w:type="numbering" w:default="1" w:styleId="Sinlista">
+  <w:style w:type="numbering" w:default="1" w:styleId="NoList">
     <w:name w:val="No List"/>
     <w:uiPriority w:val="99"/>
     <w:semiHidden/>
     <w:unhideWhenUsed/>
   </w:style>
-  <w:style w:type="character" w:customStyle="1" w:styleId="Ttulo1Car">
-    <w:name w:val="Título 1 Car"/>
-    <w:basedOn w:val="Fuentedeprrafopredeter"/>
-    <w:link w:val="Ttulo1"/>
+  <w:style w:type="character" w:customStyle="1" w:styleId="Heading1Char">
+    <w:name w:val="Heading 1 Char"/>
+    <w:basedOn w:val="DefaultParagraphFont"/>
+    <w:link w:val="Heading1"/>
     <w:uiPriority w:val="9"/>
     <w:rsid w:val="00CD63CB"/>
     <w:rPr>
@@ -4693,9 +5495,9 @@
       <w:szCs w:val="28"/>
     </w:rPr>
   </w:style>
-  <w:style w:type="table" w:styleId="Tablaconcuadrcula">
+  <w:style w:type="table" w:styleId="TableGrid">
     <w:name w:val="Table Grid"/>
-    <w:basedOn w:val="Tablanormal"/>
+    <w:basedOn w:val="TableNormal"/>
     <w:uiPriority w:val="59"/>
     <w:rsid w:val="00CD63CB"/>
     <w:pPr>
@@ -4719,10 +5521,10 @@
       </w:tblCellMar>
     </w:tblPr>
   </w:style>
-  <w:style w:type="character" w:customStyle="1" w:styleId="Ttulo2Car">
-    <w:name w:val="Título 2 Car"/>
-    <w:basedOn w:val="Fuentedeprrafopredeter"/>
-    <w:link w:val="Ttulo2"/>
+  <w:style w:type="character" w:customStyle="1" w:styleId="Heading2Char">
+    <w:name w:val="Heading 2 Char"/>
+    <w:basedOn w:val="DefaultParagraphFont"/>
+    <w:link w:val="Heading2"/>
     <w:uiPriority w:val="9"/>
     <w:rsid w:val="00AE3D0C"/>
     <w:rPr>
@@ -4734,10 +5536,10 @@
       <w:szCs w:val="26"/>
     </w:rPr>
   </w:style>
-  <w:style w:type="paragraph" w:styleId="Encabezado">
+  <w:style w:type="paragraph" w:styleId="Header">
     <w:name w:val="header"/>
     <w:basedOn w:val="Normal"/>
-    <w:link w:val="EncabezadoCar"/>
+    <w:link w:val="HeaderChar"/>
     <w:uiPriority w:val="99"/>
     <w:unhideWhenUsed/>
     <w:rsid w:val="00AE3D0C"/>
@@ -4749,17 +5551,17 @@
       <w:spacing w:after="0" w:line="240" w:lineRule="auto"/>
     </w:pPr>
   </w:style>
-  <w:style w:type="character" w:customStyle="1" w:styleId="EncabezadoCar">
-    <w:name w:val="Encabezado Car"/>
-    <w:basedOn w:val="Fuentedeprrafopredeter"/>
-    <w:link w:val="Encabezado"/>
+  <w:style w:type="character" w:customStyle="1" w:styleId="HeaderChar">
+    <w:name w:val="Header Char"/>
+    <w:basedOn w:val="DefaultParagraphFont"/>
+    <w:link w:val="Header"/>
     <w:uiPriority w:val="99"/>
     <w:rsid w:val="00AE3D0C"/>
   </w:style>
-  <w:style w:type="paragraph" w:styleId="Piedepgina">
+  <w:style w:type="paragraph" w:styleId="Footer">
     <w:name w:val="footer"/>
     <w:basedOn w:val="Normal"/>
-    <w:link w:val="PiedepginaCar"/>
+    <w:link w:val="FooterChar"/>
     <w:uiPriority w:val="99"/>
     <w:unhideWhenUsed/>
     <w:rsid w:val="00AE3D0C"/>
@@ -4771,17 +5573,17 @@
       <w:spacing w:after="0" w:line="240" w:lineRule="auto"/>
     </w:pPr>
   </w:style>
-  <w:style w:type="character" w:customStyle="1" w:styleId="PiedepginaCar">
-    <w:name w:val="Pie de página Car"/>
-    <w:basedOn w:val="Fuentedeprrafopredeter"/>
-    <w:link w:val="Piedepgina"/>
+  <w:style w:type="character" w:customStyle="1" w:styleId="FooterChar">
+    <w:name w:val="Footer Char"/>
+    <w:basedOn w:val="DefaultParagraphFont"/>
+    <w:link w:val="Footer"/>
     <w:uiPriority w:val="99"/>
     <w:rsid w:val="00AE3D0C"/>
   </w:style>
-  <w:style w:type="paragraph" w:styleId="Textodeglobo">
+  <w:style w:type="paragraph" w:styleId="BalloonText">
     <w:name w:val="Balloon Text"/>
     <w:basedOn w:val="Normal"/>
-    <w:link w:val="TextodegloboCar"/>
+    <w:link w:val="BalloonTextChar"/>
     <w:uiPriority w:val="99"/>
     <w:semiHidden/>
     <w:unhideWhenUsed/>
@@ -4795,10 +5597,10 @@
       <w:szCs w:val="16"/>
     </w:rPr>
   </w:style>
-  <w:style w:type="character" w:customStyle="1" w:styleId="TextodegloboCar">
-    <w:name w:val="Texto de globo Car"/>
-    <w:basedOn w:val="Fuentedeprrafopredeter"/>
-    <w:link w:val="Textodeglobo"/>
+  <w:style w:type="character" w:customStyle="1" w:styleId="BalloonTextChar">
+    <w:name w:val="Balloon Text Char"/>
+    <w:basedOn w:val="DefaultParagraphFont"/>
+    <w:link w:val="BalloonText"/>
     <w:uiPriority w:val="99"/>
     <w:semiHidden/>
     <w:rsid w:val="00AE3D0C"/>
@@ -4808,7 +5610,7 @@
       <w:szCs w:val="16"/>
     </w:rPr>
   </w:style>
-  <w:style w:type="paragraph" w:styleId="Epgrafe">
+  <w:style w:type="paragraph" w:styleId="Caption">
     <w:name w:val="caption"/>
     <w:basedOn w:val="Normal"/>
     <w:next w:val="Normal"/>
@@ -4827,7 +5629,7 @@
       <w:szCs w:val="18"/>
     </w:rPr>
   </w:style>
-  <w:style w:type="paragraph" w:styleId="Prrafodelista">
+  <w:style w:type="paragraph" w:styleId="ListParagraph">
     <w:name w:val="List Paragraph"/>
     <w:basedOn w:val="Normal"/>
     <w:uiPriority w:val="34"/>
@@ -4838,10 +5640,10 @@
       <w:contextualSpacing/>
     </w:pPr>
   </w:style>
-  <w:style w:type="character" w:customStyle="1" w:styleId="Ttulo3Car">
-    <w:name w:val="Título 3 Car"/>
-    <w:basedOn w:val="Fuentedeprrafopredeter"/>
-    <w:link w:val="Ttulo3"/>
+  <w:style w:type="character" w:customStyle="1" w:styleId="Heading3Char">
+    <w:name w:val="Heading 3 Char"/>
+    <w:basedOn w:val="DefaultParagraphFont"/>
+    <w:link w:val="Heading3"/>
     <w:uiPriority w:val="9"/>
     <w:rsid w:val="00EA37DC"/>
     <w:rPr>
@@ -4853,17 +5655,17 @@
   </w:style>
   <w:style w:type="character" w:customStyle="1" w:styleId="gt-cd-cl">
     <w:name w:val="gt-cd-cl"/>
-    <w:basedOn w:val="Fuentedeprrafopredeter"/>
+    <w:basedOn w:val="DefaultParagraphFont"/>
     <w:rsid w:val="00731568"/>
   </w:style>
   <w:style w:type="character" w:customStyle="1" w:styleId="hps">
     <w:name w:val="hps"/>
-    <w:basedOn w:val="Fuentedeprrafopredeter"/>
+    <w:basedOn w:val="DefaultParagraphFont"/>
     <w:rsid w:val="00731568"/>
   </w:style>
-  <w:style w:type="character" w:styleId="Hipervnculo">
+  <w:style w:type="character" w:styleId="Hyperlink">
     <w:name w:val="Hyperlink"/>
-    <w:basedOn w:val="Fuentedeprrafopredeter"/>
+    <w:basedOn w:val="DefaultParagraphFont"/>
     <w:uiPriority w:val="99"/>
     <w:unhideWhenUsed/>
     <w:rsid w:val="003428FA"/>
@@ -4871,6 +5673,34 @@
       <w:color w:val="0000FF" w:themeColor="hyperlink"/>
       <w:u w:val="single"/>
     </w:rPr>
+  </w:style>
+  <w:style w:type="paragraph" w:styleId="Index1">
+    <w:name w:val="index 1"/>
+    <w:basedOn w:val="Normal"/>
+    <w:next w:val="Normal"/>
+    <w:autoRedefine/>
+    <w:uiPriority w:val="99"/>
+    <w:semiHidden/>
+    <w:unhideWhenUsed/>
+    <w:rsid w:val="00950C6B"/>
+    <w:pPr>
+      <w:spacing w:after="0" w:line="240" w:lineRule="auto"/>
+      <w:ind w:left="220" w:hanging="220"/>
+    </w:pPr>
+  </w:style>
+  <w:style w:type="paragraph" w:styleId="Index2">
+    <w:name w:val="index 2"/>
+    <w:basedOn w:val="Normal"/>
+    <w:next w:val="Normal"/>
+    <w:autoRedefine/>
+    <w:uiPriority w:val="99"/>
+    <w:semiHidden/>
+    <w:unhideWhenUsed/>
+    <w:rsid w:val="00950C6B"/>
+    <w:pPr>
+      <w:spacing w:after="0" w:line="240" w:lineRule="auto"/>
+      <w:ind w:left="440" w:hanging="220"/>
+    </w:pPr>
   </w:style>
 </w:styles>
 </file>
@@ -5165,7 +5995,7 @@
 </file>
 
 <file path=customXml/itemProps1.xml><?xml version="1.0" encoding="utf-8"?>
-<ds:datastoreItem xmlns:ds="http://schemas.openxmlformats.org/officeDocument/2006/customXml" ds:itemID="{18229455-EABA-4E9E-B367-1C1AF66D85A8}">
+<ds:datastoreItem xmlns:ds="http://schemas.openxmlformats.org/officeDocument/2006/customXml" ds:itemID="{303BFE77-00BC-4A21-B524-557D413E68F0}">
   <ds:schemaRefs>
     <ds:schemaRef ds:uri="http://schemas.openxmlformats.org/officeDocument/2006/bibliography"/>
   </ds:schemaRefs>

</xml_diff>